<commit_message>
V3: Finished first 6 pages
</commit_message>
<xml_diff>
--- a/2 Proofreading and Review/LARA Breathing Blocks - Errata_v1.docx
+++ b/2 Proofreading and Review/LARA Breathing Blocks - Errata_v1.docx
@@ -209,6 +209,13 @@
                 <w:bCs/>
               </w:rPr>
             </w:pPr>
+            <w:r>
+              <w:rPr>
+                <w:rFonts w:ascii="Times" w:eastAsia="Times" w:hAnsi="Times" w:cs="Times"/>
+                <w:bCs/>
+              </w:rPr>
+              <w:t>strings</w:t>
+            </w:r>
           </w:p>
         </w:tc>
         <w:tc>
@@ -223,6 +230,13 @@
                 <w:bCs/>
               </w:rPr>
             </w:pPr>
+            <w:r>
+              <w:rPr>
+                <w:rFonts w:ascii="Times" w:eastAsia="Times" w:hAnsi="Times" w:cs="Times"/>
+                <w:bCs/>
+              </w:rPr>
+              <w:t>14</w:t>
+            </w:r>
           </w:p>
         </w:tc>
         <w:tc>
@@ -236,6 +250,13 @@
                 <w:bCs/>
               </w:rPr>
             </w:pPr>
+            <w:r>
+              <w:rPr>
+                <w:rFonts w:ascii="Times" w:eastAsia="Times" w:hAnsi="Times" w:cs="Times"/>
+                <w:bCs/>
+              </w:rPr>
+              <w:t>What is the dynamic for sustained dotted minims?</w:t>
+            </w:r>
           </w:p>
         </w:tc>
         <w:tc>
@@ -269,6 +290,13 @@
                 <w:bCs/>
               </w:rPr>
             </w:pPr>
+            <w:r>
+              <w:rPr>
+                <w:rFonts w:ascii="Times" w:eastAsia="Times" w:hAnsi="Times" w:cs="Times"/>
+                <w:bCs/>
+              </w:rPr>
+              <w:t>Violin I and II</w:t>
+            </w:r>
           </w:p>
         </w:tc>
         <w:tc>
@@ -283,6 +311,13 @@
                 <w:bCs/>
               </w:rPr>
             </w:pPr>
+            <w:r>
+              <w:rPr>
+                <w:rFonts w:ascii="Times" w:eastAsia="Times" w:hAnsi="Times" w:cs="Times"/>
+                <w:bCs/>
+              </w:rPr>
+              <w:t>14-15</w:t>
+            </w:r>
           </w:p>
         </w:tc>
         <w:tc>
@@ -296,6 +331,29 @@
                 <w:bCs/>
               </w:rPr>
             </w:pPr>
+            <w:r>
+              <w:rPr>
+                <w:rFonts w:ascii="Times" w:eastAsia="Times" w:hAnsi="Times" w:cs="Times"/>
+                <w:bCs/>
+              </w:rPr>
+              <w:t xml:space="preserve">Does the </w:t>
+            </w:r>
+            <w:proofErr w:type="spellStart"/>
+            <w:r>
+              <w:rPr>
+                <w:rFonts w:ascii="Times" w:eastAsia="Times" w:hAnsi="Times" w:cs="Times"/>
+                <w:bCs/>
+              </w:rPr>
+              <w:t>cresc</w:t>
+            </w:r>
+            <w:proofErr w:type="spellEnd"/>
+            <w:r>
+              <w:rPr>
+                <w:rFonts w:ascii="Times" w:eastAsia="Times" w:hAnsi="Times" w:cs="Times"/>
+                <w:bCs/>
+              </w:rPr>
+              <w:t xml:space="preserve"> continue through bar 16?</w:t>
+            </w:r>
           </w:p>
         </w:tc>
         <w:tc>

</xml_diff>

<commit_message>
v7: finished till pg20
</commit_message>
<xml_diff>
--- a/2 Proofreading and Review/LARA Breathing Blocks - Errata_v1.docx
+++ b/2 Proofreading and Review/LARA Breathing Blocks - Errata_v1.docx
@@ -983,6 +983,13 @@
               </w:rPr>
               <w:t>44</w:t>
             </w:r>
+            <w:r>
+              <w:rPr>
+                <w:rFonts w:ascii="Times" w:eastAsia="Times" w:hAnsi="Times" w:cs="Times"/>
+                <w:bCs/>
+              </w:rPr>
+              <w:t>, 45</w:t>
+            </w:r>
           </w:p>
         </w:tc>
         <w:tc>
@@ -1009,6 +1016,168 @@
                 <w:bCs/>
               </w:rPr>
               <w:t>?</w:t>
+            </w:r>
+          </w:p>
+        </w:tc>
+        <w:tc>
+          <w:tcPr>
+            <w:tcW w:w="1370" w:type="dxa"/>
+          </w:tcPr>
+          <w:p>
+            <w:pPr>
+              <w:jc w:val="center"/>
+              <w:rPr>
+                <w:rFonts w:ascii="Times" w:eastAsia="Times" w:hAnsi="Times" w:cs="Times"/>
+                <w:bCs/>
+              </w:rPr>
+            </w:pPr>
+          </w:p>
+        </w:tc>
+      </w:tr>
+      <w:tr>
+        <w:trPr>
+          <w:trHeight w:val="552"/>
+        </w:trPr>
+        <w:tc>
+          <w:tcPr>
+            <w:tcW w:w="1782" w:type="dxa"/>
+          </w:tcPr>
+          <w:p>
+            <w:pPr>
+              <w:jc w:val="center"/>
+              <w:rPr>
+                <w:rFonts w:ascii="Times" w:eastAsia="Times" w:hAnsi="Times" w:cs="Times"/>
+                <w:bCs/>
+              </w:rPr>
+            </w:pPr>
+            <w:r>
+              <w:rPr>
+                <w:rFonts w:ascii="Times" w:eastAsia="Times" w:hAnsi="Times" w:cs="Times"/>
+                <w:bCs/>
+              </w:rPr>
+              <w:t>Percussion 2</w:t>
+            </w:r>
+          </w:p>
+        </w:tc>
+        <w:tc>
+          <w:tcPr>
+            <w:tcW w:w="917" w:type="dxa"/>
+          </w:tcPr>
+          <w:p>
+            <w:pPr>
+              <w:jc w:val="center"/>
+              <w:rPr>
+                <w:rFonts w:ascii="Times" w:eastAsia="Times" w:hAnsi="Times" w:cs="Times"/>
+                <w:bCs/>
+              </w:rPr>
+            </w:pPr>
+            <w:r>
+              <w:rPr>
+                <w:rFonts w:ascii="Times" w:eastAsia="Times" w:hAnsi="Times" w:cs="Times"/>
+                <w:bCs/>
+              </w:rPr>
+              <w:t>54</w:t>
+            </w:r>
+          </w:p>
+        </w:tc>
+        <w:tc>
+          <w:tcPr>
+            <w:tcW w:w="5016" w:type="dxa"/>
+          </w:tcPr>
+          <w:p>
+            <w:pPr>
+              <w:rPr>
+                <w:rFonts w:ascii="Times" w:eastAsia="Times" w:hAnsi="Times" w:cs="Times"/>
+                <w:bCs/>
+              </w:rPr>
+            </w:pPr>
+            <w:r>
+              <w:rPr>
+                <w:rFonts w:ascii="Times" w:eastAsia="Times" w:hAnsi="Times" w:cs="Times"/>
+                <w:bCs/>
+              </w:rPr>
+              <w:t>Do you want three notes in the first chord as well?</w:t>
+            </w:r>
+          </w:p>
+        </w:tc>
+        <w:tc>
+          <w:tcPr>
+            <w:tcW w:w="1370" w:type="dxa"/>
+          </w:tcPr>
+          <w:p>
+            <w:pPr>
+              <w:jc w:val="center"/>
+              <w:rPr>
+                <w:rFonts w:ascii="Times" w:eastAsia="Times" w:hAnsi="Times" w:cs="Times"/>
+                <w:bCs/>
+              </w:rPr>
+            </w:pPr>
+          </w:p>
+        </w:tc>
+      </w:tr>
+      <w:tr>
+        <w:trPr>
+          <w:trHeight w:val="552"/>
+        </w:trPr>
+        <w:tc>
+          <w:tcPr>
+            <w:tcW w:w="1782" w:type="dxa"/>
+          </w:tcPr>
+          <w:p>
+            <w:pPr>
+              <w:jc w:val="center"/>
+              <w:rPr>
+                <w:rFonts w:ascii="Times" w:eastAsia="Times" w:hAnsi="Times" w:cs="Times"/>
+                <w:bCs/>
+              </w:rPr>
+            </w:pPr>
+            <w:r>
+              <w:rPr>
+                <w:rFonts w:ascii="Times" w:eastAsia="Times" w:hAnsi="Times" w:cs="Times"/>
+                <w:bCs/>
+              </w:rPr>
+              <w:t>Percussion 2</w:t>
+            </w:r>
+          </w:p>
+        </w:tc>
+        <w:tc>
+          <w:tcPr>
+            <w:tcW w:w="917" w:type="dxa"/>
+          </w:tcPr>
+          <w:p>
+            <w:pPr>
+              <w:jc w:val="center"/>
+              <w:rPr>
+                <w:rFonts w:ascii="Times" w:eastAsia="Times" w:hAnsi="Times" w:cs="Times"/>
+                <w:bCs/>
+              </w:rPr>
+            </w:pPr>
+            <w:r>
+              <w:rPr>
+                <w:rFonts w:ascii="Times" w:eastAsia="Times" w:hAnsi="Times" w:cs="Times"/>
+                <w:bCs/>
+              </w:rPr>
+              <w:t>61</w:t>
+            </w:r>
+          </w:p>
+        </w:tc>
+        <w:tc>
+          <w:tcPr>
+            <w:tcW w:w="5016" w:type="dxa"/>
+          </w:tcPr>
+          <w:p>
+            <w:pPr>
+              <w:rPr>
+                <w:rFonts w:ascii="Times" w:eastAsia="Times" w:hAnsi="Times" w:cs="Times"/>
+                <w:bCs/>
+              </w:rPr>
+            </w:pPr>
+            <w:r>
+              <w:rPr>
+                <w:rFonts w:ascii="Times" w:eastAsia="Times" w:hAnsi="Times" w:cs="Times"/>
+                <w:bCs/>
+              </w:rPr>
+              <w:t>Is this C supposed to have a #?</w:t>
             </w:r>
           </w:p>
         </w:tc>

</xml_diff>

<commit_message>
v10: all proofread edits made
</commit_message>
<xml_diff>
--- a/2 Proofreading and Review/LARA Breathing Blocks - Errata_v1.docx
+++ b/2 Proofreading and Review/LARA Breathing Blocks - Errata_v1.docx
@@ -759,6 +759,87 @@
                 <w:bCs/>
               </w:rPr>
               <w:t>does the contra continue holding the D from the previous bar and stop playing on bar 36?</w:t>
+            </w:r>
+          </w:p>
+        </w:tc>
+        <w:tc>
+          <w:tcPr>
+            <w:tcW w:w="1370" w:type="dxa"/>
+          </w:tcPr>
+          <w:p>
+            <w:pPr>
+              <w:jc w:val="center"/>
+              <w:rPr>
+                <w:rFonts w:ascii="Times" w:eastAsia="Times" w:hAnsi="Times" w:cs="Times"/>
+                <w:bCs/>
+              </w:rPr>
+            </w:pPr>
+          </w:p>
+        </w:tc>
+      </w:tr>
+      <w:tr>
+        <w:trPr>
+          <w:trHeight w:val="552"/>
+        </w:trPr>
+        <w:tc>
+          <w:tcPr>
+            <w:tcW w:w="1782" w:type="dxa"/>
+          </w:tcPr>
+          <w:p>
+            <w:pPr>
+              <w:jc w:val="center"/>
+              <w:rPr>
+                <w:rFonts w:ascii="Times" w:eastAsia="Times" w:hAnsi="Times" w:cs="Times"/>
+                <w:bCs/>
+              </w:rPr>
+            </w:pPr>
+            <w:r>
+              <w:rPr>
+                <w:rFonts w:ascii="Times" w:eastAsia="Times" w:hAnsi="Times" w:cs="Times"/>
+                <w:bCs/>
+              </w:rPr>
+              <w:t>Percussion 2</w:t>
+            </w:r>
+          </w:p>
+        </w:tc>
+        <w:tc>
+          <w:tcPr>
+            <w:tcW w:w="917" w:type="dxa"/>
+          </w:tcPr>
+          <w:p>
+            <w:pPr>
+              <w:jc w:val="center"/>
+              <w:rPr>
+                <w:rFonts w:ascii="Times" w:eastAsia="Times" w:hAnsi="Times" w:cs="Times"/>
+                <w:bCs/>
+              </w:rPr>
+            </w:pPr>
+            <w:r>
+              <w:rPr>
+                <w:rFonts w:ascii="Times" w:eastAsia="Times" w:hAnsi="Times" w:cs="Times"/>
+                <w:bCs/>
+              </w:rPr>
+              <w:t>36</w:t>
+            </w:r>
+          </w:p>
+        </w:tc>
+        <w:tc>
+          <w:tcPr>
+            <w:tcW w:w="5016" w:type="dxa"/>
+          </w:tcPr>
+          <w:p>
+            <w:pPr>
+              <w:rPr>
+                <w:rFonts w:ascii="Times" w:eastAsia="Times" w:hAnsi="Times" w:cs="Times"/>
+                <w:bCs/>
+              </w:rPr>
+            </w:pPr>
+            <w:r>
+              <w:rPr>
+                <w:rFonts w:ascii="Times" w:eastAsia="Times" w:hAnsi="Times" w:cs="Times"/>
+                <w:bCs/>
+              </w:rPr>
+              <w:t>To clarify: is the final note in this bar C or D?</w:t>
             </w:r>
           </w:p>
         </w:tc>

</xml_diff>

<commit_message>
Errata V1 with Lara's comments.
</commit_message>
<xml_diff>
--- a/2 Proofreading and Review/LARA Breathing Blocks - Errata_v1.docx
+++ b/2 Proofreading and Review/LARA Breathing Blocks - Errata_v1.docx
@@ -1,6 +1,6 @@
 
 <file path=word/document.xml><?xml version="1.0" encoding="utf-8"?>
-<w:document xmlns:wpc="http://schemas.microsoft.com/office/word/2010/wordprocessingCanvas" xmlns:cx="http://schemas.microsoft.com/office/drawing/2014/chartex" xmlns:cx1="http://schemas.microsoft.com/office/drawing/2015/9/8/chartex" xmlns:cx2="http://schemas.microsoft.com/office/drawing/2015/10/21/chartex" xmlns:cx3="http://schemas.microsoft.com/office/drawing/2016/5/9/chartex" xmlns:cx4="http://schemas.microsoft.com/office/drawing/2016/5/10/chartex" xmlns:cx5="http://schemas.microsoft.com/office/drawing/2016/5/11/chartex" xmlns:cx6="http://schemas.microsoft.com/office/drawing/2016/5/12/chartex" xmlns:cx7="http://schemas.microsoft.com/office/drawing/2016/5/13/chartex" xmlns:cx8="http://schemas.microsoft.com/office/drawing/2016/5/14/chartex" xmlns:mc="http://schemas.openxmlformats.org/markup-compatibility/2006" xmlns:aink="http://schemas.microsoft.com/office/drawing/2016/ink" xmlns:am3d="http://schemas.microsoft.com/office/drawing/2017/model3d" xmlns:o="urn:schemas-microsoft-com:office:office" xmlns:oel="http://schemas.microsoft.com/office/2019/extlst" xmlns:r="http://schemas.openxmlformats.org/officeDocument/2006/relationships" xmlns:m="http://schemas.openxmlformats.org/officeDocument/2006/math" xmlns:v="urn:schemas-microsoft-com:vml" xmlns:wp14="http://schemas.microsoft.com/office/word/2010/wordprocessingDrawing" xmlns:wp="http://schemas.openxmlformats.org/drawingml/2006/wordprocessingDrawing" xmlns:w10="urn:schemas-microsoft-com:office:word" xmlns:w="http://schemas.openxmlformats.org/wordprocessingml/2006/main" xmlns:w14="http://schemas.microsoft.com/office/word/2010/wordml" xmlns:w15="http://schemas.microsoft.com/office/word/2012/wordml" xmlns:w16cex="http://schemas.microsoft.com/office/word/2018/wordml/cex" xmlns:w16cid="http://schemas.microsoft.com/office/word/2016/wordml/cid" xmlns:w16="http://schemas.microsoft.com/office/word/2018/wordml" xmlns:w16sdtdh="http://schemas.microsoft.com/office/word/2020/wordml/sdtdatahash" xmlns:w16se="http://schemas.microsoft.com/office/word/2015/wordml/symex" xmlns:wpg="http://schemas.microsoft.com/office/word/2010/wordprocessingGroup" xmlns:wpi="http://schemas.microsoft.com/office/word/2010/wordprocessingInk" xmlns:wne="http://schemas.microsoft.com/office/word/2006/wordml" xmlns:wps="http://schemas.microsoft.com/office/word/2010/wordprocessingShape" mc:Ignorable="w14 w15 w16se w16cid w16 w16cex w16sdtdh wp14">
+<w:document xmlns:wpc="http://schemas.microsoft.com/office/word/2010/wordprocessingCanvas" xmlns:mo="http://schemas.microsoft.com/office/mac/office/2008/main" xmlns:mc="http://schemas.openxmlformats.org/markup-compatibility/2006" xmlns:mv="urn:schemas-microsoft-com:mac:vml" xmlns:o="urn:schemas-microsoft-com:office:office" xmlns:r="http://schemas.openxmlformats.org/officeDocument/2006/relationships" xmlns:m="http://schemas.openxmlformats.org/officeDocument/2006/math" xmlns:v="urn:schemas-microsoft-com:vml" xmlns:wp14="http://schemas.microsoft.com/office/word/2010/wordprocessingDrawing" xmlns:wp="http://schemas.openxmlformats.org/drawingml/2006/wordprocessingDrawing" xmlns:w10="urn:schemas-microsoft-com:office:word" xmlns:w="http://schemas.openxmlformats.org/wordprocessingml/2006/main" xmlns:w14="http://schemas.microsoft.com/office/word/2010/wordml" xmlns:w15="http://schemas.microsoft.com/office/word/2012/wordml" xmlns:wpg="http://schemas.microsoft.com/office/word/2010/wordprocessingGroup" xmlns:wpi="http://schemas.microsoft.com/office/word/2010/wordprocessingInk" xmlns:wne="http://schemas.microsoft.com/office/word/2006/wordml" xmlns:wps="http://schemas.microsoft.com/office/word/2010/wordprocessingShape" mc:Ignorable="w14 w15 wp14">
   <w:body>
     <w:p>
       <w:pPr>
@@ -101,8 +101,8 @@
       </w:tblPr>
       <w:tblGrid>
         <w:gridCol w:w="1782"/>
-        <w:gridCol w:w="917"/>
-        <w:gridCol w:w="5016"/>
+        <w:gridCol w:w="913"/>
+        <w:gridCol w:w="5020"/>
         <w:gridCol w:w="1370"/>
       </w:tblGrid>
       <w:tr>
@@ -132,7 +132,7 @@
         </w:tc>
         <w:tc>
           <w:tcPr>
-            <w:tcW w:w="917" w:type="dxa"/>
+            <w:tcW w:w="913" w:type="dxa"/>
           </w:tcPr>
           <w:p>
             <w:pPr>
@@ -153,7 +153,7 @@
         </w:tc>
         <w:tc>
           <w:tcPr>
-            <w:tcW w:w="5016" w:type="dxa"/>
+            <w:tcW w:w="5020" w:type="dxa"/>
           </w:tcPr>
           <w:p>
             <w:pPr>
@@ -221,7 +221,7 @@
         </w:tc>
         <w:tc>
           <w:tcPr>
-            <w:tcW w:w="917" w:type="dxa"/>
+            <w:tcW w:w="913" w:type="dxa"/>
           </w:tcPr>
           <w:p>
             <w:pPr>
@@ -242,7 +242,7 @@
         </w:tc>
         <w:tc>
           <w:tcPr>
-            <w:tcW w:w="5016" w:type="dxa"/>
+            <w:tcW w:w="5020" w:type="dxa"/>
           </w:tcPr>
           <w:p>
             <w:pPr>
@@ -346,6 +346,38 @@
                 <w:bCs/>
               </w:rPr>
             </w:pPr>
+          </w:p>
+          <w:p>
+            <w:pPr>
+              <w:jc w:val="center"/>
+              <w:rPr>
+                <w:rFonts w:ascii="Times" w:eastAsia="Times" w:hAnsi="Times" w:cs="Times"/>
+                <w:bCs/>
+              </w:rPr>
+            </w:pPr>
+            <w:r>
+              <w:rPr>
+                <w:rFonts w:ascii="Times" w:eastAsia="Times" w:hAnsi="Times" w:cs="Times"/>
+                <w:bCs/>
+              </w:rPr>
+              <w:t>Good point.</w:t>
+            </w:r>
+          </w:p>
+          <w:p>
+            <w:pPr>
+              <w:jc w:val="center"/>
+              <w:rPr>
+                <w:rFonts w:ascii="Times" w:eastAsia="Times" w:hAnsi="Times" w:cs="Times"/>
+                <w:bCs/>
+              </w:rPr>
+            </w:pPr>
+            <w:r>
+              <w:rPr>
+                <w:rFonts w:ascii="Times" w:eastAsia="Times" w:hAnsi="Times" w:cs="Times"/>
+                <w:bCs/>
+              </w:rPr>
+              <w:t>Please make crescendos from beat 1 on all strings. Please make beat 4 of both Vl1B and Vl2B eight notes followed by eight rest.</w:t>
+            </w:r>
           </w:p>
         </w:tc>
       </w:tr>
@@ -376,7 +408,7 @@
         </w:tc>
         <w:tc>
           <w:tcPr>
-            <w:tcW w:w="917" w:type="dxa"/>
+            <w:tcW w:w="913" w:type="dxa"/>
           </w:tcPr>
           <w:p>
             <w:pPr>
@@ -397,7 +429,7 @@
         </w:tc>
         <w:tc>
           <w:tcPr>
-            <w:tcW w:w="5016" w:type="dxa"/>
+            <w:tcW w:w="5020" w:type="dxa"/>
           </w:tcPr>
           <w:p>
             <w:pPr>
@@ -427,6 +459,29 @@
                 <w:bCs/>
               </w:rPr>
             </w:pPr>
+            <w:r>
+              <w:rPr>
+                <w:rFonts w:ascii="Times" w:eastAsia="Times" w:hAnsi="Times" w:cs="Times"/>
+                <w:bCs/>
+              </w:rPr>
+              <w:t>Mf.</w:t>
+            </w:r>
+          </w:p>
+          <w:p>
+            <w:pPr>
+              <w:jc w:val="center"/>
+              <w:rPr>
+                <w:rFonts w:ascii="Times" w:eastAsia="Times" w:hAnsi="Times" w:cs="Times"/>
+                <w:bCs/>
+              </w:rPr>
+            </w:pPr>
+            <w:r>
+              <w:rPr>
+                <w:rFonts w:ascii="Times" w:eastAsia="Times" w:hAnsi="Times" w:cs="Times"/>
+                <w:bCs/>
+              </w:rPr>
+              <w:t>Please make Vl1B and Vl2B mf and the rest (mf).</w:t>
+            </w:r>
           </w:p>
         </w:tc>
       </w:tr>
@@ -457,7 +512,7 @@
         </w:tc>
         <w:tc>
           <w:tcPr>
-            <w:tcW w:w="917" w:type="dxa"/>
+            <w:tcW w:w="913" w:type="dxa"/>
           </w:tcPr>
           <w:p>
             <w:pPr>
@@ -478,7 +533,7 @@
         </w:tc>
         <w:tc>
           <w:tcPr>
-            <w:tcW w:w="5016" w:type="dxa"/>
+            <w:tcW w:w="5020" w:type="dxa"/>
           </w:tcPr>
           <w:p>
             <w:pPr>
@@ -524,6 +579,13 @@
                 <w:bCs/>
               </w:rPr>
             </w:pPr>
+            <w:r>
+              <w:rPr>
+                <w:rFonts w:ascii="Times" w:eastAsia="Times" w:hAnsi="Times" w:cs="Times"/>
+                <w:bCs/>
+              </w:rPr>
+              <w:t xml:space="preserve">Yes please, but add mf to downbeat of m16 on Vl1A and Vl2A. Also on m16, please add (mf) to all other strings and add crescendo into m17 to all strings (except bass) </w:t>
+            </w:r>
           </w:p>
         </w:tc>
       </w:tr>
@@ -543,6 +605,7 @@
                 <w:bCs/>
               </w:rPr>
             </w:pPr>
+            <w:bookmarkStart w:id="0" w:name="_GoBack"/>
             <w:r>
               <w:rPr>
                 <w:rFonts w:ascii="Times" w:eastAsia="Times" w:hAnsi="Times" w:cs="Times"/>
@@ -554,7 +617,7 @@
         </w:tc>
         <w:tc>
           <w:tcPr>
-            <w:tcW w:w="917" w:type="dxa"/>
+            <w:tcW w:w="913" w:type="dxa"/>
           </w:tcPr>
           <w:p>
             <w:pPr>
@@ -575,7 +638,7 @@
         </w:tc>
         <w:tc>
           <w:tcPr>
-            <w:tcW w:w="5016" w:type="dxa"/>
+            <w:tcW w:w="5020" w:type="dxa"/>
           </w:tcPr>
           <w:p>
             <w:pPr>
@@ -600,6 +663,21 @@
           <w:p>
             <w:pPr>
               <w:jc w:val="center"/>
+              <w:rPr>
+                <w:rFonts w:ascii="Times" w:eastAsia="Times" w:hAnsi="Times" w:cs="Times"/>
+                <w:bCs/>
+              </w:rPr>
+            </w:pPr>
+            <w:r>
+              <w:rPr>
+                <w:rFonts w:ascii="Times" w:eastAsia="Times" w:hAnsi="Times" w:cs="Times"/>
+                <w:bCs/>
+              </w:rPr>
+              <w:t>Yes please</w:t>
+            </w:r>
+          </w:p>
+          <w:p>
+            <w:pPr>
               <w:rPr>
                 <w:rFonts w:ascii="Times" w:eastAsia="Times" w:hAnsi="Times" w:cs="Times"/>
                 <w:bCs/>
@@ -629,13 +707,14 @@
                 <w:rFonts w:ascii="Times" w:eastAsia="Times" w:hAnsi="Times" w:cs="Times"/>
                 <w:bCs/>
               </w:rPr>
+              <w:lastRenderedPageBreak/>
               <w:t>Clarinets</w:t>
             </w:r>
           </w:p>
         </w:tc>
         <w:tc>
           <w:tcPr>
-            <w:tcW w:w="917" w:type="dxa"/>
+            <w:tcW w:w="913" w:type="dxa"/>
           </w:tcPr>
           <w:p>
             <w:pPr>
@@ -656,7 +735,7 @@
         </w:tc>
         <w:tc>
           <w:tcPr>
-            <w:tcW w:w="5016" w:type="dxa"/>
+            <w:tcW w:w="5020" w:type="dxa"/>
           </w:tcPr>
           <w:p>
             <w:pPr>
@@ -686,6 +765,22 @@
                 <w:bCs/>
               </w:rPr>
             </w:pPr>
+          </w:p>
+          <w:p>
+            <w:pPr>
+              <w:jc w:val="center"/>
+              <w:rPr>
+                <w:rFonts w:ascii="Times" w:eastAsia="Times" w:hAnsi="Times" w:cs="Times"/>
+                <w:bCs/>
+              </w:rPr>
+            </w:pPr>
+            <w:r>
+              <w:rPr>
+                <w:rFonts w:ascii="Times" w:eastAsia="Times" w:hAnsi="Times" w:cs="Times"/>
+                <w:bCs/>
+              </w:rPr>
+              <w:t>unison for both bars</w:t>
+            </w:r>
           </w:p>
         </w:tc>
       </w:tr>
@@ -716,7 +811,7 @@
         </w:tc>
         <w:tc>
           <w:tcPr>
-            <w:tcW w:w="917" w:type="dxa"/>
+            <w:tcW w:w="913" w:type="dxa"/>
           </w:tcPr>
           <w:p>
             <w:pPr>
@@ -737,7 +832,7 @@
         </w:tc>
         <w:tc>
           <w:tcPr>
-            <w:tcW w:w="5016" w:type="dxa"/>
+            <w:tcW w:w="5020" w:type="dxa"/>
           </w:tcPr>
           <w:p>
             <w:pPr>
@@ -774,6 +869,22 @@
                 <w:bCs/>
               </w:rPr>
             </w:pPr>
+          </w:p>
+          <w:p>
+            <w:pPr>
+              <w:jc w:val="center"/>
+              <w:rPr>
+                <w:rFonts w:ascii="Times" w:eastAsia="Times" w:hAnsi="Times" w:cs="Times"/>
+                <w:bCs/>
+              </w:rPr>
+            </w:pPr>
+            <w:r>
+              <w:rPr>
+                <w:rFonts w:ascii="Times" w:eastAsia="Times" w:hAnsi="Times" w:cs="Times"/>
+                <w:bCs/>
+              </w:rPr>
+              <w:t>Yes, it should continue, crescendo to f as bassoons, then drop before 36</w:t>
+            </w:r>
           </w:p>
         </w:tc>
       </w:tr>
@@ -804,7 +915,7 @@
         </w:tc>
         <w:tc>
           <w:tcPr>
-            <w:tcW w:w="917" w:type="dxa"/>
+            <w:tcW w:w="913" w:type="dxa"/>
           </w:tcPr>
           <w:p>
             <w:pPr>
@@ -825,7 +936,7 @@
         </w:tc>
         <w:tc>
           <w:tcPr>
-            <w:tcW w:w="5016" w:type="dxa"/>
+            <w:tcW w:w="5020" w:type="dxa"/>
           </w:tcPr>
           <w:p>
             <w:pPr>
@@ -855,6 +966,22 @@
                 <w:bCs/>
               </w:rPr>
             </w:pPr>
+          </w:p>
+          <w:p>
+            <w:pPr>
+              <w:jc w:val="center"/>
+              <w:rPr>
+                <w:rFonts w:ascii="Times" w:eastAsia="Times" w:hAnsi="Times" w:cs="Times"/>
+                <w:bCs/>
+              </w:rPr>
+            </w:pPr>
+            <w:r>
+              <w:rPr>
+                <w:rFonts w:ascii="Times" w:eastAsia="Times" w:hAnsi="Times" w:cs="Times"/>
+                <w:bCs/>
+              </w:rPr>
+              <w:t>C</w:t>
+            </w:r>
           </w:p>
         </w:tc>
       </w:tr>
@@ -885,7 +1012,7 @@
         </w:tc>
         <w:tc>
           <w:tcPr>
-            <w:tcW w:w="917" w:type="dxa"/>
+            <w:tcW w:w="913" w:type="dxa"/>
           </w:tcPr>
           <w:p>
             <w:pPr>
@@ -906,7 +1033,7 @@
         </w:tc>
         <w:tc>
           <w:tcPr>
-            <w:tcW w:w="5016" w:type="dxa"/>
+            <w:tcW w:w="5020" w:type="dxa"/>
           </w:tcPr>
           <w:p>
             <w:pPr>
@@ -928,6 +1055,31 @@
           <w:tcPr>
             <w:tcW w:w="1370" w:type="dxa"/>
           </w:tcPr>
+          <w:p>
+            <w:pPr>
+              <w:jc w:val="center"/>
+              <w:rPr>
+                <w:rFonts w:ascii="Times" w:eastAsia="Times" w:hAnsi="Times" w:cs="Times"/>
+                <w:bCs/>
+              </w:rPr>
+            </w:pPr>
+          </w:p>
+          <w:p>
+            <w:pPr>
+              <w:jc w:val="center"/>
+              <w:rPr>
+                <w:rFonts w:ascii="Times" w:eastAsia="Times" w:hAnsi="Times" w:cs="Times"/>
+                <w:bCs/>
+              </w:rPr>
+            </w:pPr>
+            <w:r>
+              <w:rPr>
+                <w:rFonts w:ascii="Times" w:eastAsia="Times" w:hAnsi="Times" w:cs="Times"/>
+                <w:bCs/>
+              </w:rPr>
+              <w:t>No</w:t>
+            </w:r>
+          </w:p>
           <w:p>
             <w:pPr>
               <w:jc w:val="center"/>
@@ -966,7 +1118,7 @@
         </w:tc>
         <w:tc>
           <w:tcPr>
-            <w:tcW w:w="917" w:type="dxa"/>
+            <w:tcW w:w="913" w:type="dxa"/>
           </w:tcPr>
           <w:p>
             <w:pPr>
@@ -987,7 +1139,7 @@
         </w:tc>
         <w:tc>
           <w:tcPr>
-            <w:tcW w:w="5016" w:type="dxa"/>
+            <w:tcW w:w="5020" w:type="dxa"/>
           </w:tcPr>
           <w:p>
             <w:pPr>
@@ -1009,6 +1161,31 @@
           <w:tcPr>
             <w:tcW w:w="1370" w:type="dxa"/>
           </w:tcPr>
+          <w:p>
+            <w:pPr>
+              <w:jc w:val="center"/>
+              <w:rPr>
+                <w:rFonts w:ascii="Times" w:eastAsia="Times" w:hAnsi="Times" w:cs="Times"/>
+                <w:bCs/>
+              </w:rPr>
+            </w:pPr>
+          </w:p>
+          <w:p>
+            <w:pPr>
+              <w:jc w:val="center"/>
+              <w:rPr>
+                <w:rFonts w:ascii="Times" w:eastAsia="Times" w:hAnsi="Times" w:cs="Times"/>
+                <w:bCs/>
+              </w:rPr>
+            </w:pPr>
+            <w:r>
+              <w:rPr>
+                <w:rFonts w:ascii="Times" w:eastAsia="Times" w:hAnsi="Times" w:cs="Times"/>
+                <w:bCs/>
+              </w:rPr>
+              <w:t>No, please delete pedal. Also delete pedal in 51. Vibraphone comes in on m135.</w:t>
+            </w:r>
+          </w:p>
           <w:p>
             <w:pPr>
               <w:jc w:val="center"/>
@@ -1047,7 +1224,7 @@
         </w:tc>
         <w:tc>
           <w:tcPr>
-            <w:tcW w:w="917" w:type="dxa"/>
+            <w:tcW w:w="913" w:type="dxa"/>
           </w:tcPr>
           <w:p>
             <w:pPr>
@@ -1075,7 +1252,7 @@
         </w:tc>
         <w:tc>
           <w:tcPr>
-            <w:tcW w:w="5016" w:type="dxa"/>
+            <w:tcW w:w="5020" w:type="dxa"/>
           </w:tcPr>
           <w:p>
             <w:pPr>
@@ -1104,6 +1281,31 @@
           <w:tcPr>
             <w:tcW w:w="1370" w:type="dxa"/>
           </w:tcPr>
+          <w:p>
+            <w:pPr>
+              <w:jc w:val="center"/>
+              <w:rPr>
+                <w:rFonts w:ascii="Times" w:eastAsia="Times" w:hAnsi="Times" w:cs="Times"/>
+                <w:bCs/>
+              </w:rPr>
+            </w:pPr>
+          </w:p>
+          <w:p>
+            <w:pPr>
+              <w:jc w:val="center"/>
+              <w:rPr>
+                <w:rFonts w:ascii="Times" w:eastAsia="Times" w:hAnsi="Times" w:cs="Times"/>
+                <w:bCs/>
+              </w:rPr>
+            </w:pPr>
+            <w:r>
+              <w:rPr>
+                <w:rFonts w:ascii="Times" w:eastAsia="Times" w:hAnsi="Times" w:cs="Times"/>
+                <w:bCs/>
+              </w:rPr>
+              <w:t>No, make it I and II. Later EH changes to ob3</w:t>
+            </w:r>
+          </w:p>
           <w:p>
             <w:pPr>
               <w:jc w:val="center"/>
@@ -1142,7 +1344,7 @@
         </w:tc>
         <w:tc>
           <w:tcPr>
-            <w:tcW w:w="917" w:type="dxa"/>
+            <w:tcW w:w="913" w:type="dxa"/>
           </w:tcPr>
           <w:p>
             <w:pPr>
@@ -1163,7 +1365,7 @@
         </w:tc>
         <w:tc>
           <w:tcPr>
-            <w:tcW w:w="5016" w:type="dxa"/>
+            <w:tcW w:w="5020" w:type="dxa"/>
           </w:tcPr>
           <w:p>
             <w:pPr>
@@ -1193,6 +1395,13 @@
                 <w:bCs/>
               </w:rPr>
             </w:pPr>
+            <w:r>
+              <w:rPr>
+                <w:rFonts w:ascii="Times" w:eastAsia="Times" w:hAnsi="Times" w:cs="Times"/>
+                <w:bCs/>
+              </w:rPr>
+              <w:t>Actually, make them all 2 notes, Gb and F</w:t>
+            </w:r>
           </w:p>
         </w:tc>
       </w:tr>
@@ -1223,7 +1432,7 @@
         </w:tc>
         <w:tc>
           <w:tcPr>
-            <w:tcW w:w="917" w:type="dxa"/>
+            <w:tcW w:w="913" w:type="dxa"/>
           </w:tcPr>
           <w:p>
             <w:pPr>
@@ -1244,7 +1453,7 @@
         </w:tc>
         <w:tc>
           <w:tcPr>
-            <w:tcW w:w="5016" w:type="dxa"/>
+            <w:tcW w:w="5020" w:type="dxa"/>
           </w:tcPr>
           <w:p>
             <w:pPr>
@@ -1266,6 +1475,40 @@
           <w:tcPr>
             <w:tcW w:w="1370" w:type="dxa"/>
           </w:tcPr>
+          <w:p>
+            <w:pPr>
+              <w:jc w:val="center"/>
+              <w:rPr>
+                <w:rFonts w:ascii="Times" w:eastAsia="Times" w:hAnsi="Times" w:cs="Times"/>
+                <w:bCs/>
+              </w:rPr>
+            </w:pPr>
+          </w:p>
+          <w:p>
+            <w:pPr>
+              <w:jc w:val="center"/>
+              <w:rPr>
+                <w:rFonts w:ascii="Times" w:eastAsia="Times" w:hAnsi="Times" w:cs="Times"/>
+                <w:bCs/>
+              </w:rPr>
+            </w:pPr>
+            <w:r>
+              <w:rPr>
+                <w:rFonts w:ascii="Times" w:eastAsia="Times" w:hAnsi="Times" w:cs="Times"/>
+                <w:bCs/>
+              </w:rPr>
+              <w:t xml:space="preserve">No, but bottom note should be Db…not </w:t>
+            </w:r>
+            <w:proofErr w:type="spellStart"/>
+            <w:r>
+              <w:rPr>
+                <w:rFonts w:ascii="Times" w:eastAsia="Times" w:hAnsi="Times" w:cs="Times"/>
+                <w:bCs/>
+              </w:rPr>
+              <w:t>Dnat</w:t>
+            </w:r>
+            <w:proofErr w:type="spellEnd"/>
+          </w:p>
           <w:p>
             <w:pPr>
               <w:jc w:val="center"/>
@@ -1287,6 +1530,665 @@
         </w:rPr>
       </w:pPr>
     </w:p>
+    <w:p>
+      <w:pPr>
+        <w:jc w:val="center"/>
+        <w:rPr>
+          <w:rFonts w:ascii="Times" w:eastAsia="Times" w:hAnsi="Times" w:cs="Times"/>
+          <w:b/>
+        </w:rPr>
+      </w:pPr>
+    </w:p>
+    <w:p>
+      <w:pPr>
+        <w:jc w:val="center"/>
+        <w:rPr>
+          <w:rFonts w:ascii="Times" w:eastAsia="Times" w:hAnsi="Times" w:cs="Times"/>
+          <w:b/>
+        </w:rPr>
+      </w:pPr>
+    </w:p>
+    <w:p>
+      <w:pPr>
+        <w:jc w:val="center"/>
+        <w:rPr>
+          <w:rFonts w:ascii="Times" w:eastAsia="Times" w:hAnsi="Times" w:cs="Times"/>
+          <w:b/>
+        </w:rPr>
+      </w:pPr>
+    </w:p>
+    <w:p>
+      <w:pPr>
+        <w:jc w:val="center"/>
+        <w:rPr>
+          <w:rFonts w:ascii="Times" w:eastAsia="Times" w:hAnsi="Times" w:cs="Times"/>
+          <w:b/>
+        </w:rPr>
+      </w:pPr>
+    </w:p>
+    <w:p>
+      <w:pPr>
+        <w:rPr>
+          <w:rFonts w:ascii="Times" w:eastAsia="Times" w:hAnsi="Times" w:cs="Times"/>
+          <w:b/>
+        </w:rPr>
+      </w:pPr>
+      <w:r>
+        <w:rPr>
+          <w:rFonts w:ascii="Times" w:eastAsia="Times" w:hAnsi="Times" w:cs="Times"/>
+          <w:b/>
+        </w:rPr>
+        <w:lastRenderedPageBreak/>
+        <w:t>Orange suggestions</w:t>
+      </w:r>
+      <w:r>
+        <w:rPr>
+          <w:rFonts w:ascii="Times" w:eastAsia="Times" w:hAnsi="Times" w:cs="Times"/>
+          <w:b/>
+        </w:rPr>
+        <w:t xml:space="preserve"> (if I didn’t mention some here is because they are fine)</w:t>
+      </w:r>
+      <w:r>
+        <w:rPr>
+          <w:rFonts w:ascii="Times" w:eastAsia="Times" w:hAnsi="Times" w:cs="Times"/>
+          <w:b/>
+        </w:rPr>
+        <w:t>:</w:t>
+      </w:r>
+    </w:p>
+    <w:p>
+      <w:pPr>
+        <w:rPr>
+          <w:rFonts w:ascii="Times" w:eastAsia="Times" w:hAnsi="Times" w:cs="Times"/>
+          <w:b/>
+        </w:rPr>
+      </w:pPr>
+    </w:p>
+    <w:p>
+      <w:pPr>
+        <w:pStyle w:val="ListParagraph"/>
+        <w:numPr>
+          <w:ilvl w:val="0"/>
+          <w:numId w:val="3"/>
+        </w:numPr>
+        <w:rPr>
+          <w:rFonts w:ascii="Times" w:eastAsia="Times" w:hAnsi="Times" w:cs="Times"/>
+          <w:b/>
+        </w:rPr>
+      </w:pPr>
+      <w:r>
+        <w:rPr>
+          <w:rFonts w:ascii="Times" w:eastAsia="Times" w:hAnsi="Times" w:cs="Times"/>
+          <w:b/>
+        </w:rPr>
+        <w:t xml:space="preserve">M2 </w:t>
+      </w:r>
+      <w:r>
+        <w:rPr>
+          <w:rFonts w:ascii="Times" w:eastAsia="Times" w:hAnsi="Times" w:cs="Times"/>
+          <w:b/>
+        </w:rPr>
+        <w:t xml:space="preserve">– percussion </w:t>
+      </w:r>
+      <w:proofErr w:type="spellStart"/>
+      <w:r>
+        <w:rPr>
+          <w:rFonts w:ascii="Times" w:eastAsia="Times" w:hAnsi="Times" w:cs="Times"/>
+          <w:b/>
+        </w:rPr>
+        <w:t>tuplets</w:t>
+      </w:r>
+      <w:proofErr w:type="spellEnd"/>
+      <w:r>
+        <w:rPr>
+          <w:rFonts w:ascii="Times" w:eastAsia="Times" w:hAnsi="Times" w:cs="Times"/>
+          <w:b/>
+        </w:rPr>
+        <w:t xml:space="preserve"> (I prefer ratios than just 5 for larger values…16</w:t>
+      </w:r>
+      <w:r>
+        <w:rPr>
+          <w:rFonts w:ascii="Times" w:eastAsia="Times" w:hAnsi="Times" w:cs="Times"/>
+          <w:b/>
+          <w:vertAlign w:val="superscript"/>
+        </w:rPr>
+        <w:t>th</w:t>
+      </w:r>
+      <w:r>
+        <w:rPr>
+          <w:rFonts w:ascii="Times" w:eastAsia="Times" w:hAnsi="Times" w:cs="Times"/>
+          <w:b/>
+        </w:rPr>
+        <w:t xml:space="preserve"> notes on m3 for example just “5” is fine. </w:t>
+      </w:r>
+      <w:proofErr w:type="spellStart"/>
+      <w:r>
+        <w:rPr>
+          <w:rFonts w:ascii="Times" w:eastAsia="Times" w:hAnsi="Times" w:cs="Times"/>
+          <w:b/>
+        </w:rPr>
+        <w:t>Lets</w:t>
+      </w:r>
+      <w:proofErr w:type="spellEnd"/>
+      <w:r>
+        <w:rPr>
+          <w:rFonts w:ascii="Times" w:eastAsia="Times" w:hAnsi="Times" w:cs="Times"/>
+          <w:b/>
+        </w:rPr>
+        <w:t xml:space="preserve"> keep </w:t>
+      </w:r>
+      <w:proofErr w:type="spellStart"/>
+      <w:r>
+        <w:rPr>
+          <w:rFonts w:ascii="Times" w:eastAsia="Times" w:hAnsi="Times" w:cs="Times"/>
+          <w:b/>
+        </w:rPr>
+        <w:t>tuplets</w:t>
+      </w:r>
+      <w:proofErr w:type="spellEnd"/>
+      <w:r>
+        <w:rPr>
+          <w:rFonts w:ascii="Times" w:eastAsia="Times" w:hAnsi="Times" w:cs="Times"/>
+          <w:b/>
+        </w:rPr>
+        <w:t xml:space="preserve"> like manuscript</w:t>
+      </w:r>
+      <w:r>
+        <w:rPr>
+          <w:rFonts w:ascii="Times" w:eastAsia="Times" w:hAnsi="Times" w:cs="Times"/>
+          <w:b/>
+        </w:rPr>
+        <w:br/>
+      </w:r>
+    </w:p>
+    <w:p>
+      <w:pPr>
+        <w:pStyle w:val="ListParagraph"/>
+        <w:numPr>
+          <w:ilvl w:val="0"/>
+          <w:numId w:val="3"/>
+        </w:numPr>
+        <w:rPr>
+          <w:rFonts w:ascii="Times" w:eastAsia="Times" w:hAnsi="Times" w:cs="Times"/>
+          <w:b/>
+        </w:rPr>
+      </w:pPr>
+      <w:r>
+        <w:rPr>
+          <w:rFonts w:ascii="Times" w:eastAsia="Times" w:hAnsi="Times" w:cs="Times"/>
+          <w:b/>
+        </w:rPr>
+        <w:t>M11 – I prefer double bar before 11, not 12, as manuscript.</w:t>
+      </w:r>
+      <w:r>
+        <w:rPr>
+          <w:rFonts w:ascii="Times" w:eastAsia="Times" w:hAnsi="Times" w:cs="Times"/>
+          <w:b/>
+        </w:rPr>
+        <w:br/>
+      </w:r>
+    </w:p>
+    <w:p>
+      <w:pPr>
+        <w:pStyle w:val="ListParagraph"/>
+        <w:numPr>
+          <w:ilvl w:val="0"/>
+          <w:numId w:val="3"/>
+        </w:numPr>
+        <w:rPr>
+          <w:rFonts w:ascii="Times" w:eastAsia="Times" w:hAnsi="Times" w:cs="Times"/>
+          <w:b/>
+        </w:rPr>
+      </w:pPr>
+      <w:r>
+        <w:rPr>
+          <w:rFonts w:ascii="Times" w:eastAsia="Times" w:hAnsi="Times" w:cs="Times"/>
+          <w:b/>
+        </w:rPr>
+        <w:t>M13 – Vl2B – please delete accidental (</w:t>
+      </w:r>
+      <w:proofErr w:type="spellStart"/>
+      <w:r>
+        <w:rPr>
+          <w:rFonts w:ascii="Times" w:eastAsia="Times" w:hAnsi="Times" w:cs="Times"/>
+          <w:b/>
+        </w:rPr>
+        <w:t>nat</w:t>
+      </w:r>
+      <w:proofErr w:type="spellEnd"/>
+      <w:r>
+        <w:rPr>
+          <w:rFonts w:ascii="Times" w:eastAsia="Times" w:hAnsi="Times" w:cs="Times"/>
+          <w:b/>
+        </w:rPr>
+        <w:t>) in the second note…just repeated note without accidental will do. On Vl2A, please add natural accidental to B</w:t>
+      </w:r>
+      <w:r>
+        <w:rPr>
+          <w:rFonts w:ascii="Times" w:eastAsia="Times" w:hAnsi="Times" w:cs="Times"/>
+          <w:b/>
+        </w:rPr>
+        <w:br/>
+      </w:r>
+    </w:p>
+    <w:p>
+      <w:pPr>
+        <w:pStyle w:val="ListParagraph"/>
+        <w:numPr>
+          <w:ilvl w:val="0"/>
+          <w:numId w:val="3"/>
+        </w:numPr>
+        <w:rPr>
+          <w:rFonts w:ascii="Times" w:eastAsia="Times" w:hAnsi="Times" w:cs="Times"/>
+          <w:b/>
+        </w:rPr>
+      </w:pPr>
+      <w:r>
+        <w:rPr>
+          <w:rFonts w:ascii="Times" w:eastAsia="Times" w:hAnsi="Times" w:cs="Times"/>
+          <w:b/>
+        </w:rPr>
+        <w:t xml:space="preserve">M14 – </w:t>
+      </w:r>
+      <w:proofErr w:type="spellStart"/>
+      <w:r>
+        <w:rPr>
+          <w:rFonts w:ascii="Times" w:eastAsia="Times" w:hAnsi="Times" w:cs="Times"/>
+          <w:b/>
+        </w:rPr>
+        <w:t>vla</w:t>
+      </w:r>
+      <w:proofErr w:type="spellEnd"/>
+      <w:r>
+        <w:rPr>
+          <w:rFonts w:ascii="Times" w:eastAsia="Times" w:hAnsi="Times" w:cs="Times"/>
+          <w:b/>
+        </w:rPr>
+        <w:t xml:space="preserve"> A, clean up </w:t>
+      </w:r>
+      <w:proofErr w:type="spellStart"/>
+      <w:r>
+        <w:rPr>
+          <w:rFonts w:ascii="Times" w:eastAsia="Times" w:hAnsi="Times" w:cs="Times"/>
+          <w:b/>
+        </w:rPr>
+        <w:t>gliss</w:t>
+      </w:r>
+      <w:proofErr w:type="spellEnd"/>
+      <w:r>
+        <w:rPr>
+          <w:rFonts w:ascii="Times" w:eastAsia="Times" w:hAnsi="Times" w:cs="Times"/>
+          <w:b/>
+        </w:rPr>
+        <w:t xml:space="preserve"> arrows before downbeat</w:t>
+      </w:r>
+      <w:r>
+        <w:rPr>
+          <w:rFonts w:ascii="Times" w:eastAsia="Times" w:hAnsi="Times" w:cs="Times"/>
+          <w:b/>
+        </w:rPr>
+        <w:br/>
+      </w:r>
+    </w:p>
+    <w:p>
+      <w:pPr>
+        <w:pStyle w:val="ListParagraph"/>
+        <w:numPr>
+          <w:ilvl w:val="0"/>
+          <w:numId w:val="3"/>
+        </w:numPr>
+        <w:rPr>
+          <w:rFonts w:ascii="Times" w:eastAsia="Times" w:hAnsi="Times" w:cs="Times"/>
+          <w:b/>
+        </w:rPr>
+      </w:pPr>
+      <w:r>
+        <w:rPr>
+          <w:rFonts w:ascii="Times" w:eastAsia="Times" w:hAnsi="Times" w:cs="Times"/>
+          <w:b/>
+        </w:rPr>
+        <w:t xml:space="preserve">M24 – Perc 3. Thanks for the bass </w:t>
+      </w:r>
+      <w:proofErr w:type="spellStart"/>
+      <w:r>
+        <w:rPr>
+          <w:rFonts w:ascii="Times" w:eastAsia="Times" w:hAnsi="Times" w:cs="Times"/>
+          <w:b/>
+        </w:rPr>
+        <w:t>cleff</w:t>
+      </w:r>
+      <w:proofErr w:type="spellEnd"/>
+      <w:r>
+        <w:rPr>
+          <w:rFonts w:ascii="Times" w:eastAsia="Times" w:hAnsi="Times" w:cs="Times"/>
+          <w:b/>
+        </w:rPr>
+        <w:br/>
+      </w:r>
+    </w:p>
+    <w:p>
+      <w:pPr>
+        <w:pStyle w:val="ListParagraph"/>
+        <w:numPr>
+          <w:ilvl w:val="0"/>
+          <w:numId w:val="3"/>
+        </w:numPr>
+        <w:rPr>
+          <w:rFonts w:ascii="Times" w:eastAsia="Times" w:hAnsi="Times" w:cs="Times"/>
+          <w:b/>
+        </w:rPr>
+      </w:pPr>
+      <w:r>
+        <w:rPr>
+          <w:rFonts w:ascii="Times" w:eastAsia="Times" w:hAnsi="Times" w:cs="Times"/>
+          <w:b/>
+        </w:rPr>
+        <w:t xml:space="preserve">M28, delete </w:t>
+      </w:r>
+      <w:r>
+        <w:rPr>
+          <w:rFonts w:ascii="Times" w:eastAsia="Times" w:hAnsi="Times" w:cs="Times"/>
+          <w:b/>
+        </w:rPr>
+        <w:t xml:space="preserve">double bar. Also, please add natural sign to </w:t>
+      </w:r>
+      <w:proofErr w:type="spellStart"/>
+      <w:r>
+        <w:rPr>
+          <w:rFonts w:ascii="Times" w:eastAsia="Times" w:hAnsi="Times" w:cs="Times"/>
+          <w:b/>
+        </w:rPr>
+        <w:t>Vla</w:t>
+      </w:r>
+      <w:proofErr w:type="spellEnd"/>
+      <w:r>
+        <w:rPr>
+          <w:rFonts w:ascii="Times" w:eastAsia="Times" w:hAnsi="Times" w:cs="Times"/>
+          <w:b/>
+        </w:rPr>
+        <w:t xml:space="preserve"> and bass</w:t>
+      </w:r>
+      <w:r>
+        <w:rPr>
+          <w:rFonts w:ascii="Times" w:eastAsia="Times" w:hAnsi="Times" w:cs="Times"/>
+          <w:b/>
+        </w:rPr>
+        <w:br/>
+      </w:r>
+    </w:p>
+    <w:p>
+      <w:pPr>
+        <w:pStyle w:val="ListParagraph"/>
+        <w:numPr>
+          <w:ilvl w:val="0"/>
+          <w:numId w:val="3"/>
+        </w:numPr>
+        <w:rPr>
+          <w:rFonts w:ascii="Times" w:eastAsia="Times" w:hAnsi="Times" w:cs="Times"/>
+          <w:b/>
+        </w:rPr>
+      </w:pPr>
+      <w:r>
+        <w:rPr>
+          <w:rFonts w:ascii="Times" w:eastAsia="Times" w:hAnsi="Times" w:cs="Times"/>
+          <w:b/>
+        </w:rPr>
+        <w:t xml:space="preserve">M28 – </w:t>
+      </w:r>
+      <w:proofErr w:type="spellStart"/>
+      <w:r>
+        <w:rPr>
+          <w:rFonts w:ascii="Times" w:eastAsia="Times" w:hAnsi="Times" w:cs="Times"/>
+          <w:b/>
+        </w:rPr>
+        <w:t>picc</w:t>
+      </w:r>
+      <w:proofErr w:type="spellEnd"/>
+      <w:r>
+        <w:rPr>
+          <w:rFonts w:ascii="Times" w:eastAsia="Times" w:hAnsi="Times" w:cs="Times"/>
+          <w:b/>
+        </w:rPr>
+        <w:t xml:space="preserve"> and flutes, </w:t>
+      </w:r>
+      <w:r>
+        <w:rPr>
+          <w:rFonts w:ascii="Times" w:eastAsia="Times" w:hAnsi="Times" w:cs="Times"/>
+          <w:b/>
+        </w:rPr>
+        <w:t xml:space="preserve">beat 3, Ab should be tied (not only </w:t>
+      </w:r>
+      <w:proofErr w:type="spellStart"/>
+      <w:r>
+        <w:rPr>
+          <w:rFonts w:ascii="Times" w:eastAsia="Times" w:hAnsi="Times" w:cs="Times"/>
+          <w:b/>
+        </w:rPr>
+        <w:t>slured</w:t>
+      </w:r>
+      <w:proofErr w:type="spellEnd"/>
+      <w:r>
+        <w:rPr>
+          <w:rFonts w:ascii="Times" w:eastAsia="Times" w:hAnsi="Times" w:cs="Times"/>
+          <w:b/>
+        </w:rPr>
+        <w:t>)</w:t>
+      </w:r>
+      <w:r>
+        <w:rPr>
+          <w:rFonts w:ascii="Times" w:eastAsia="Times" w:hAnsi="Times" w:cs="Times"/>
+          <w:b/>
+        </w:rPr>
+        <w:br/>
+      </w:r>
+    </w:p>
+    <w:p>
+      <w:pPr>
+        <w:pStyle w:val="ListParagraph"/>
+        <w:numPr>
+          <w:ilvl w:val="0"/>
+          <w:numId w:val="3"/>
+        </w:numPr>
+        <w:rPr>
+          <w:rFonts w:ascii="Times" w:eastAsia="Times" w:hAnsi="Times" w:cs="Times"/>
+          <w:b/>
+        </w:rPr>
+      </w:pPr>
+      <w:r>
+        <w:rPr>
+          <w:rFonts w:ascii="Times" w:eastAsia="Times" w:hAnsi="Times" w:cs="Times"/>
+          <w:b/>
+        </w:rPr>
+        <w:t>M28-31…delete 8va sign on bass and move notes octave above…it was just used to make room in manuscript</w:t>
+      </w:r>
+      <w:r>
+        <w:rPr>
+          <w:rFonts w:ascii="Times" w:eastAsia="Times" w:hAnsi="Times" w:cs="Times"/>
+          <w:b/>
+        </w:rPr>
+        <w:br/>
+      </w:r>
+    </w:p>
+    <w:p>
+      <w:pPr>
+        <w:pStyle w:val="ListParagraph"/>
+        <w:numPr>
+          <w:ilvl w:val="0"/>
+          <w:numId w:val="3"/>
+        </w:numPr>
+        <w:rPr>
+          <w:rFonts w:ascii="Times" w:eastAsia="Times" w:hAnsi="Times" w:cs="Times"/>
+          <w:b/>
+        </w:rPr>
+      </w:pPr>
+      <w:r>
+        <w:rPr>
+          <w:rFonts w:ascii="Times" w:eastAsia="Times" w:hAnsi="Times" w:cs="Times"/>
+          <w:b/>
+        </w:rPr>
+        <w:t>M31 – Vl1 – please add accidental on A (beat 2)</w:t>
+      </w:r>
+      <w:r>
+        <w:rPr>
+          <w:rFonts w:ascii="Times" w:eastAsia="Times" w:hAnsi="Times" w:cs="Times"/>
+          <w:b/>
+        </w:rPr>
+        <w:br/>
+      </w:r>
+    </w:p>
+    <w:p>
+      <w:pPr>
+        <w:pStyle w:val="ListParagraph"/>
+        <w:numPr>
+          <w:ilvl w:val="0"/>
+          <w:numId w:val="3"/>
+        </w:numPr>
+        <w:rPr>
+          <w:rFonts w:ascii="Times" w:eastAsia="Times" w:hAnsi="Times" w:cs="Times"/>
+          <w:b/>
+        </w:rPr>
+      </w:pPr>
+      <w:r>
+        <w:rPr>
+          <w:rFonts w:ascii="Times" w:eastAsia="Times" w:hAnsi="Times" w:cs="Times"/>
+          <w:b/>
+        </w:rPr>
+        <w:t xml:space="preserve">M37 – brass and </w:t>
+      </w:r>
+      <w:proofErr w:type="spellStart"/>
+      <w:r>
+        <w:rPr>
+          <w:rFonts w:ascii="Times" w:eastAsia="Times" w:hAnsi="Times" w:cs="Times"/>
+          <w:b/>
+        </w:rPr>
+        <w:t>wwinds</w:t>
+      </w:r>
+      <w:proofErr w:type="spellEnd"/>
+      <w:r>
+        <w:rPr>
+          <w:rFonts w:ascii="Times" w:eastAsia="Times" w:hAnsi="Times" w:cs="Times"/>
+          <w:b/>
+        </w:rPr>
+        <w:t>, add slur to all on beat 2</w:t>
+      </w:r>
+      <w:r>
+        <w:rPr>
+          <w:rFonts w:ascii="Times" w:eastAsia="Times" w:hAnsi="Times" w:cs="Times"/>
+          <w:b/>
+        </w:rPr>
+        <w:br/>
+      </w:r>
+    </w:p>
+    <w:p>
+      <w:pPr>
+        <w:pStyle w:val="ListParagraph"/>
+        <w:numPr>
+          <w:ilvl w:val="0"/>
+          <w:numId w:val="3"/>
+        </w:numPr>
+        <w:rPr>
+          <w:rFonts w:ascii="Times" w:eastAsia="Times" w:hAnsi="Times" w:cs="Times"/>
+          <w:b/>
+        </w:rPr>
+      </w:pPr>
+      <w:r>
+        <w:rPr>
+          <w:rFonts w:ascii="Times" w:eastAsia="Times" w:hAnsi="Times" w:cs="Times"/>
+          <w:b/>
+        </w:rPr>
+        <w:t xml:space="preserve">M37 – Percussion – please use ratios in the </w:t>
+      </w:r>
+      <w:proofErr w:type="spellStart"/>
+      <w:r>
+        <w:rPr>
+          <w:rFonts w:ascii="Times" w:eastAsia="Times" w:hAnsi="Times" w:cs="Times"/>
+          <w:b/>
+        </w:rPr>
+        <w:t>tuplets</w:t>
+      </w:r>
+      <w:proofErr w:type="spellEnd"/>
+    </w:p>
+    <w:p>
+      <w:pPr>
+        <w:pStyle w:val="ListParagraph"/>
+        <w:rPr>
+          <w:rFonts w:ascii="Times" w:eastAsia="Times" w:hAnsi="Times" w:cs="Times"/>
+          <w:b/>
+        </w:rPr>
+      </w:pPr>
+    </w:p>
+    <w:p>
+      <w:pPr>
+        <w:pStyle w:val="ListParagraph"/>
+        <w:numPr>
+          <w:ilvl w:val="0"/>
+          <w:numId w:val="3"/>
+        </w:numPr>
+        <w:rPr>
+          <w:rFonts w:ascii="Times" w:eastAsia="Times" w:hAnsi="Times" w:cs="Times"/>
+          <w:b/>
+        </w:rPr>
+      </w:pPr>
+      <w:r>
+        <w:rPr>
+          <w:rFonts w:ascii="Times" w:eastAsia="Times" w:hAnsi="Times" w:cs="Times"/>
+          <w:b/>
+        </w:rPr>
+        <w:t>M38 – bass, second note D, please add natural accidental</w:t>
+      </w:r>
+    </w:p>
+    <w:p>
+      <w:pPr>
+        <w:rPr>
+          <w:rFonts w:ascii="Times" w:eastAsia="Times" w:hAnsi="Times" w:cs="Times"/>
+          <w:b/>
+        </w:rPr>
+      </w:pPr>
+    </w:p>
+    <w:p>
+      <w:pPr>
+        <w:pStyle w:val="ListParagraph"/>
+        <w:numPr>
+          <w:ilvl w:val="0"/>
+          <w:numId w:val="3"/>
+        </w:numPr>
+        <w:rPr>
+          <w:rFonts w:ascii="Times" w:eastAsia="Times" w:hAnsi="Times" w:cs="Times"/>
+          <w:b/>
+        </w:rPr>
+      </w:pPr>
+      <w:r>
+        <w:rPr>
+          <w:rFonts w:ascii="Times" w:eastAsia="Times" w:hAnsi="Times" w:cs="Times"/>
+          <w:b/>
+        </w:rPr>
+        <w:t>M</w:t>
+      </w:r>
+      <w:r>
+        <w:rPr>
+          <w:rFonts w:ascii="Times" w:eastAsia="Times" w:hAnsi="Times" w:cs="Times"/>
+          <w:b/>
+        </w:rPr>
+        <w:t xml:space="preserve">54 – </w:t>
+      </w:r>
+      <w:proofErr w:type="spellStart"/>
+      <w:r>
+        <w:rPr>
+          <w:rFonts w:ascii="Times" w:eastAsia="Times" w:hAnsi="Times" w:cs="Times"/>
+          <w:b/>
+        </w:rPr>
+        <w:t>vla</w:t>
+      </w:r>
+      <w:proofErr w:type="spellEnd"/>
+      <w:r>
+        <w:rPr>
+          <w:rFonts w:ascii="Times" w:eastAsia="Times" w:hAnsi="Times" w:cs="Times"/>
+          <w:b/>
+        </w:rPr>
+        <w:t xml:space="preserve">, add accidentals to </w:t>
+      </w:r>
+    </w:p>
+    <w:bookmarkEnd w:id="0"/>
     <w:sectPr>
       <w:pgSz w:w="11906" w:h="16838"/>
       <w:pgMar w:top="1440" w:right="1440" w:bottom="1440" w:left="1440" w:header="708" w:footer="708" w:gutter="0"/>
@@ -1298,8 +2200,8 @@
 </file>
 
 <file path=word/numbering.xml><?xml version="1.0" encoding="utf-8"?>
-<w:numbering xmlns:wpc="http://schemas.microsoft.com/office/word/2010/wordprocessingCanvas" xmlns:cx="http://schemas.microsoft.com/office/drawing/2014/chartex" xmlns:cx1="http://schemas.microsoft.com/office/drawing/2015/9/8/chartex" xmlns:cx2="http://schemas.microsoft.com/office/drawing/2015/10/21/chartex" xmlns:cx3="http://schemas.microsoft.com/office/drawing/2016/5/9/chartex" xmlns:cx4="http://schemas.microsoft.com/office/drawing/2016/5/10/chartex" xmlns:cx5="http://schemas.microsoft.com/office/drawing/2016/5/11/chartex" xmlns:cx6="http://schemas.microsoft.com/office/drawing/2016/5/12/chartex" xmlns:cx7="http://schemas.microsoft.com/office/drawing/2016/5/13/chartex" xmlns:cx8="http://schemas.microsoft.com/office/drawing/2016/5/14/chartex" xmlns:mc="http://schemas.openxmlformats.org/markup-compatibility/2006" xmlns:aink="http://schemas.microsoft.com/office/drawing/2016/ink" xmlns:am3d="http://schemas.microsoft.com/office/drawing/2017/model3d" xmlns:o="urn:schemas-microsoft-com:office:office" xmlns:oel="http://schemas.microsoft.com/office/2019/extlst" xmlns:r="http://schemas.openxmlformats.org/officeDocument/2006/relationships" xmlns:m="http://schemas.openxmlformats.org/officeDocument/2006/math" xmlns:v="urn:schemas-microsoft-com:vml" xmlns:wp14="http://schemas.microsoft.com/office/word/2010/wordprocessingDrawing" xmlns:wp="http://schemas.openxmlformats.org/drawingml/2006/wordprocessingDrawing" xmlns:w10="urn:schemas-microsoft-com:office:word" xmlns:w="http://schemas.openxmlformats.org/wordprocessingml/2006/main" xmlns:w14="http://schemas.microsoft.com/office/word/2010/wordml" xmlns:w15="http://schemas.microsoft.com/office/word/2012/wordml" xmlns:w16cex="http://schemas.microsoft.com/office/word/2018/wordml/cex" xmlns:w16cid="http://schemas.microsoft.com/office/word/2016/wordml/cid" xmlns:w16="http://schemas.microsoft.com/office/word/2018/wordml" xmlns:w16sdtdh="http://schemas.microsoft.com/office/word/2020/wordml/sdtdatahash" xmlns:w16se="http://schemas.microsoft.com/office/word/2015/wordml/symex" xmlns:wpg="http://schemas.microsoft.com/office/word/2010/wordprocessingGroup" xmlns:wpi="http://schemas.microsoft.com/office/word/2010/wordprocessingInk" xmlns:wne="http://schemas.microsoft.com/office/word/2006/wordml" xmlns:wps="http://schemas.microsoft.com/office/word/2010/wordprocessingShape" mc:Ignorable="w14 w15 w16se w16cid w16 w16cex w16sdtdh wp14">
-  <w:abstractNum w:abstractNumId="0" w15:restartNumberingAfterBreak="0">
+<w:numbering xmlns:wpc="http://schemas.microsoft.com/office/word/2010/wordprocessingCanvas" xmlns:mo="http://schemas.microsoft.com/office/mac/office/2008/main" xmlns:mc="http://schemas.openxmlformats.org/markup-compatibility/2006" xmlns:mv="urn:schemas-microsoft-com:mac:vml" xmlns:o="urn:schemas-microsoft-com:office:office" xmlns:r="http://schemas.openxmlformats.org/officeDocument/2006/relationships" xmlns:m="http://schemas.openxmlformats.org/officeDocument/2006/math" xmlns:v="urn:schemas-microsoft-com:vml" xmlns:wp14="http://schemas.microsoft.com/office/word/2010/wordprocessingDrawing" xmlns:wp="http://schemas.openxmlformats.org/drawingml/2006/wordprocessingDrawing" xmlns:w10="urn:schemas-microsoft-com:office:word" xmlns:w="http://schemas.openxmlformats.org/wordprocessingml/2006/main" xmlns:w14="http://schemas.microsoft.com/office/word/2010/wordml" xmlns:w15="http://schemas.microsoft.com/office/word/2012/wordml" xmlns:wpg="http://schemas.microsoft.com/office/word/2010/wordprocessingGroup" xmlns:wpi="http://schemas.microsoft.com/office/word/2010/wordprocessingInk" xmlns:wne="http://schemas.microsoft.com/office/word/2006/wordml" xmlns:wps="http://schemas.microsoft.com/office/word/2010/wordprocessingShape" mc:Ignorable="w14 w15 wp14">
+  <w:abstractNum w:abstractNumId="0">
     <w:nsid w:val="09A66459"/>
     <w:multiLevelType w:val="hybridMultilevel"/>
     <w:tmpl w:val="4860F7FE"/>
@@ -1388,14 +2290,222 @@
       </w:pPr>
     </w:lvl>
   </w:abstractNum>
-  <w:num w:numId="1" w16cid:durableId="1565607069">
+  <w:abstractNum w:abstractNumId="1">
+    <w:nsid w:val="1F5E0E2E"/>
+    <w:multiLevelType w:val="hybridMultilevel"/>
+    <w:tmpl w:val="E18AF45E"/>
+    <w:lvl w:ilvl="0" w:tplc="04090011">
+      <w:start w:val="1"/>
+      <w:numFmt w:val="decimal"/>
+      <w:lvlText w:val="%1)"/>
+      <w:lvlJc w:val="left"/>
+      <w:pPr>
+        <w:ind w:left="720" w:hanging="360"/>
+      </w:pPr>
+      <w:rPr>
+        <w:rFonts w:hint="default"/>
+      </w:rPr>
+    </w:lvl>
+    <w:lvl w:ilvl="1" w:tplc="04090019" w:tentative="1">
+      <w:start w:val="1"/>
+      <w:numFmt w:val="lowerLetter"/>
+      <w:lvlText w:val="%2."/>
+      <w:lvlJc w:val="left"/>
+      <w:pPr>
+        <w:ind w:left="1440" w:hanging="360"/>
+      </w:pPr>
+    </w:lvl>
+    <w:lvl w:ilvl="2" w:tplc="0409001B" w:tentative="1">
+      <w:start w:val="1"/>
+      <w:numFmt w:val="lowerRoman"/>
+      <w:lvlText w:val="%3."/>
+      <w:lvlJc w:val="right"/>
+      <w:pPr>
+        <w:ind w:left="2160" w:hanging="180"/>
+      </w:pPr>
+    </w:lvl>
+    <w:lvl w:ilvl="3" w:tplc="0409000F" w:tentative="1">
+      <w:start w:val="1"/>
+      <w:numFmt w:val="decimal"/>
+      <w:lvlText w:val="%4."/>
+      <w:lvlJc w:val="left"/>
+      <w:pPr>
+        <w:ind w:left="2880" w:hanging="360"/>
+      </w:pPr>
+    </w:lvl>
+    <w:lvl w:ilvl="4" w:tplc="04090019" w:tentative="1">
+      <w:start w:val="1"/>
+      <w:numFmt w:val="lowerLetter"/>
+      <w:lvlText w:val="%5."/>
+      <w:lvlJc w:val="left"/>
+      <w:pPr>
+        <w:ind w:left="3600" w:hanging="360"/>
+      </w:pPr>
+    </w:lvl>
+    <w:lvl w:ilvl="5" w:tplc="0409001B" w:tentative="1">
+      <w:start w:val="1"/>
+      <w:numFmt w:val="lowerRoman"/>
+      <w:lvlText w:val="%6."/>
+      <w:lvlJc w:val="right"/>
+      <w:pPr>
+        <w:ind w:left="4320" w:hanging="180"/>
+      </w:pPr>
+    </w:lvl>
+    <w:lvl w:ilvl="6" w:tplc="0409000F" w:tentative="1">
+      <w:start w:val="1"/>
+      <w:numFmt w:val="decimal"/>
+      <w:lvlText w:val="%7."/>
+      <w:lvlJc w:val="left"/>
+      <w:pPr>
+        <w:ind w:left="5040" w:hanging="360"/>
+      </w:pPr>
+    </w:lvl>
+    <w:lvl w:ilvl="7" w:tplc="04090019" w:tentative="1">
+      <w:start w:val="1"/>
+      <w:numFmt w:val="lowerLetter"/>
+      <w:lvlText w:val="%8."/>
+      <w:lvlJc w:val="left"/>
+      <w:pPr>
+        <w:ind w:left="5760" w:hanging="360"/>
+      </w:pPr>
+    </w:lvl>
+    <w:lvl w:ilvl="8" w:tplc="0409001B" w:tentative="1">
+      <w:start w:val="1"/>
+      <w:numFmt w:val="lowerRoman"/>
+      <w:lvlText w:val="%9."/>
+      <w:lvlJc w:val="right"/>
+      <w:pPr>
+        <w:ind w:left="6480" w:hanging="180"/>
+      </w:pPr>
+    </w:lvl>
+  </w:abstractNum>
+  <w:abstractNum w:abstractNumId="2">
+    <w:nsid w:val="3901232A"/>
+    <w:multiLevelType w:val="hybridMultilevel"/>
+    <w:tmpl w:val="8B10654C"/>
+    <w:lvl w:ilvl="0" w:tplc="04090001">
+      <w:start w:val="1"/>
+      <w:numFmt w:val="bullet"/>
+      <w:lvlText w:val=""/>
+      <w:lvlJc w:val="left"/>
+      <w:pPr>
+        <w:ind w:left="720" w:hanging="360"/>
+      </w:pPr>
+      <w:rPr>
+        <w:rFonts w:ascii="Symbol" w:hAnsi="Symbol" w:hint="default"/>
+      </w:rPr>
+    </w:lvl>
+    <w:lvl w:ilvl="1" w:tplc="04090003" w:tentative="1">
+      <w:start w:val="1"/>
+      <w:numFmt w:val="bullet"/>
+      <w:lvlText w:val="o"/>
+      <w:lvlJc w:val="left"/>
+      <w:pPr>
+        <w:ind w:left="1440" w:hanging="360"/>
+      </w:pPr>
+      <w:rPr>
+        <w:rFonts w:ascii="Courier New" w:hAnsi="Courier New" w:cs="Courier New" w:hint="default"/>
+      </w:rPr>
+    </w:lvl>
+    <w:lvl w:ilvl="2" w:tplc="04090005" w:tentative="1">
+      <w:start w:val="1"/>
+      <w:numFmt w:val="bullet"/>
+      <w:lvlText w:val=""/>
+      <w:lvlJc w:val="left"/>
+      <w:pPr>
+        <w:ind w:left="2160" w:hanging="360"/>
+      </w:pPr>
+      <w:rPr>
+        <w:rFonts w:ascii="Wingdings" w:hAnsi="Wingdings" w:hint="default"/>
+      </w:rPr>
+    </w:lvl>
+    <w:lvl w:ilvl="3" w:tplc="04090001" w:tentative="1">
+      <w:start w:val="1"/>
+      <w:numFmt w:val="bullet"/>
+      <w:lvlText w:val=""/>
+      <w:lvlJc w:val="left"/>
+      <w:pPr>
+        <w:ind w:left="2880" w:hanging="360"/>
+      </w:pPr>
+      <w:rPr>
+        <w:rFonts w:ascii="Symbol" w:hAnsi="Symbol" w:hint="default"/>
+      </w:rPr>
+    </w:lvl>
+    <w:lvl w:ilvl="4" w:tplc="04090003" w:tentative="1">
+      <w:start w:val="1"/>
+      <w:numFmt w:val="bullet"/>
+      <w:lvlText w:val="o"/>
+      <w:lvlJc w:val="left"/>
+      <w:pPr>
+        <w:ind w:left="3600" w:hanging="360"/>
+      </w:pPr>
+      <w:rPr>
+        <w:rFonts w:ascii="Courier New" w:hAnsi="Courier New" w:cs="Courier New" w:hint="default"/>
+      </w:rPr>
+    </w:lvl>
+    <w:lvl w:ilvl="5" w:tplc="04090005" w:tentative="1">
+      <w:start w:val="1"/>
+      <w:numFmt w:val="bullet"/>
+      <w:lvlText w:val=""/>
+      <w:lvlJc w:val="left"/>
+      <w:pPr>
+        <w:ind w:left="4320" w:hanging="360"/>
+      </w:pPr>
+      <w:rPr>
+        <w:rFonts w:ascii="Wingdings" w:hAnsi="Wingdings" w:hint="default"/>
+      </w:rPr>
+    </w:lvl>
+    <w:lvl w:ilvl="6" w:tplc="04090001" w:tentative="1">
+      <w:start w:val="1"/>
+      <w:numFmt w:val="bullet"/>
+      <w:lvlText w:val=""/>
+      <w:lvlJc w:val="left"/>
+      <w:pPr>
+        <w:ind w:left="5040" w:hanging="360"/>
+      </w:pPr>
+      <w:rPr>
+        <w:rFonts w:ascii="Symbol" w:hAnsi="Symbol" w:hint="default"/>
+      </w:rPr>
+    </w:lvl>
+    <w:lvl w:ilvl="7" w:tplc="04090003" w:tentative="1">
+      <w:start w:val="1"/>
+      <w:numFmt w:val="bullet"/>
+      <w:lvlText w:val="o"/>
+      <w:lvlJc w:val="left"/>
+      <w:pPr>
+        <w:ind w:left="5760" w:hanging="360"/>
+      </w:pPr>
+      <w:rPr>
+        <w:rFonts w:ascii="Courier New" w:hAnsi="Courier New" w:cs="Courier New" w:hint="default"/>
+      </w:rPr>
+    </w:lvl>
+    <w:lvl w:ilvl="8" w:tplc="04090005" w:tentative="1">
+      <w:start w:val="1"/>
+      <w:numFmt w:val="bullet"/>
+      <w:lvlText w:val=""/>
+      <w:lvlJc w:val="left"/>
+      <w:pPr>
+        <w:ind w:left="6480" w:hanging="360"/>
+      </w:pPr>
+      <w:rPr>
+        <w:rFonts w:ascii="Wingdings" w:hAnsi="Wingdings" w:hint="default"/>
+      </w:rPr>
+    </w:lvl>
+  </w:abstractNum>
+  <w:num w:numId="1">
     <w:abstractNumId w:val="0"/>
+  </w:num>
+  <w:num w:numId="2">
+    <w:abstractNumId w:val="1"/>
+  </w:num>
+  <w:num w:numId="3">
+    <w:abstractNumId w:val="2"/>
   </w:num>
 </w:numbering>
 </file>
 
 <file path=word/styles.xml><?xml version="1.0" encoding="utf-8"?>
-<w:styles xmlns:mc="http://schemas.openxmlformats.org/markup-compatibility/2006" xmlns:r="http://schemas.openxmlformats.org/officeDocument/2006/relationships" xmlns:w="http://schemas.openxmlformats.org/wordprocessingml/2006/main" xmlns:w14="http://schemas.microsoft.com/office/word/2010/wordml" xmlns:w15="http://schemas.microsoft.com/office/word/2012/wordml" xmlns:w16cex="http://schemas.microsoft.com/office/word/2018/wordml/cex" xmlns:w16cid="http://schemas.microsoft.com/office/word/2016/wordml/cid" xmlns:w16="http://schemas.microsoft.com/office/word/2018/wordml" xmlns:w16sdtdh="http://schemas.microsoft.com/office/word/2020/wordml/sdtdatahash" xmlns:w16se="http://schemas.microsoft.com/office/word/2015/wordml/symex" mc:Ignorable="w14 w15 w16se w16cid w16 w16cex w16sdtdh">
+<w:styles xmlns:mc="http://schemas.openxmlformats.org/markup-compatibility/2006" xmlns:r="http://schemas.openxmlformats.org/officeDocument/2006/relationships" xmlns:w="http://schemas.openxmlformats.org/wordprocessingml/2006/main" xmlns:w14="http://schemas.microsoft.com/office/word/2010/wordml" xmlns:w15="http://schemas.microsoft.com/office/word/2012/wordml" mc:Ignorable="w14 w15">
   <w:docDefaults>
     <w:rPrDefault>
       <w:rPr>
@@ -1407,7 +2517,7 @@
     </w:rPrDefault>
     <w:pPrDefault/>
   </w:docDefaults>
-  <w:latentStyles w:defLockedState="0" w:defUIPriority="99" w:defSemiHidden="0" w:defUnhideWhenUsed="0" w:defQFormat="0" w:count="376">
+  <w:latentStyles w:defLockedState="0" w:defUIPriority="99" w:defSemiHidden="0" w:defUnhideWhenUsed="0" w:defQFormat="0" w:count="382">
     <w:lsdException w:name="Normal" w:uiPriority="0" w:qFormat="1"/>
     <w:lsdException w:name="heading 1" w:uiPriority="9" w:qFormat="1"/>
     <w:lsdException w:name="heading 2" w:semiHidden="1" w:uiPriority="9" w:unhideWhenUsed="1" w:qFormat="1"/>
@@ -1952,6 +3062,7 @@
     <w:uiPriority w:val="39"/>
     <w:rsid w:val="00990491"/>
     <w:tblPr>
+      <w:tblInd w:w="0" w:type="dxa"/>
       <w:tblBorders>
         <w:top w:val="single" w:sz="4" w:space="0" w:color="auto"/>
         <w:left w:val="single" w:sz="4" w:space="0" w:color="auto"/>
@@ -1960,6 +3071,12 @@
         <w:insideH w:val="single" w:sz="4" w:space="0" w:color="auto"/>
         <w:insideV w:val="single" w:sz="4" w:space="0" w:color="auto"/>
       </w:tblBorders>
+      <w:tblCellMar>
+        <w:top w:w="0" w:type="dxa"/>
+        <w:left w:w="108" w:type="dxa"/>
+        <w:bottom w:w="0" w:type="dxa"/>
+        <w:right w:w="108" w:type="dxa"/>
+      </w:tblCellMar>
     </w:tblPr>
   </w:style>
   <w:style w:type="paragraph" w:styleId="Subtitle">
@@ -1986,6 +3103,13 @@
     <w:tblPr>
       <w:tblStyleRowBandSize w:val="1"/>
       <w:tblStyleColBandSize w:val="1"/>
+      <w:tblInd w:w="0" w:type="dxa"/>
+      <w:tblCellMar>
+        <w:top w:w="0" w:type="dxa"/>
+        <w:left w:w="108" w:type="dxa"/>
+        <w:bottom w:w="0" w:type="dxa"/>
+        <w:right w:w="108" w:type="dxa"/>
+      </w:tblCellMar>
     </w:tblPr>
   </w:style>
   <w:style w:type="paragraph" w:styleId="ListParagraph">

</xml_diff>

<commit_message>
V19: client's + proofread changes implemented
</commit_message>
<xml_diff>
--- a/2 Proofreading and Review/LARA Breathing Blocks - Errata_v1.docx
+++ b/2 Proofreading and Review/LARA Breathing Blocks - Errata_v1.docx
@@ -1,6 +1,6 @@
 
 <file path=word/document.xml><?xml version="1.0" encoding="utf-8"?>
-<w:document xmlns:wpc="http://schemas.microsoft.com/office/word/2010/wordprocessingCanvas" xmlns:mo="http://schemas.microsoft.com/office/mac/office/2008/main" xmlns:mc="http://schemas.openxmlformats.org/markup-compatibility/2006" xmlns:mv="urn:schemas-microsoft-com:mac:vml" xmlns:o="urn:schemas-microsoft-com:office:office" xmlns:r="http://schemas.openxmlformats.org/officeDocument/2006/relationships" xmlns:m="http://schemas.openxmlformats.org/officeDocument/2006/math" xmlns:v="urn:schemas-microsoft-com:vml" xmlns:wp14="http://schemas.microsoft.com/office/word/2010/wordprocessingDrawing" xmlns:wp="http://schemas.openxmlformats.org/drawingml/2006/wordprocessingDrawing" xmlns:w10="urn:schemas-microsoft-com:office:word" xmlns:w="http://schemas.openxmlformats.org/wordprocessingml/2006/main" xmlns:w14="http://schemas.microsoft.com/office/word/2010/wordml" xmlns:w15="http://schemas.microsoft.com/office/word/2012/wordml" xmlns:wpg="http://schemas.microsoft.com/office/word/2010/wordprocessingGroup" xmlns:wpi="http://schemas.microsoft.com/office/word/2010/wordprocessingInk" xmlns:wne="http://schemas.microsoft.com/office/word/2006/wordml" xmlns:wps="http://schemas.microsoft.com/office/word/2010/wordprocessingShape" mc:Ignorable="w14 w15 wp14">
+<w:document xmlns:wpc="http://schemas.microsoft.com/office/word/2010/wordprocessingCanvas" xmlns:cx="http://schemas.microsoft.com/office/drawing/2014/chartex" xmlns:cx1="http://schemas.microsoft.com/office/drawing/2015/9/8/chartex" xmlns:cx2="http://schemas.microsoft.com/office/drawing/2015/10/21/chartex" xmlns:cx3="http://schemas.microsoft.com/office/drawing/2016/5/9/chartex" xmlns:cx4="http://schemas.microsoft.com/office/drawing/2016/5/10/chartex" xmlns:cx5="http://schemas.microsoft.com/office/drawing/2016/5/11/chartex" xmlns:cx6="http://schemas.microsoft.com/office/drawing/2016/5/12/chartex" xmlns:cx7="http://schemas.microsoft.com/office/drawing/2016/5/13/chartex" xmlns:cx8="http://schemas.microsoft.com/office/drawing/2016/5/14/chartex" xmlns:mc="http://schemas.openxmlformats.org/markup-compatibility/2006" xmlns:aink="http://schemas.microsoft.com/office/drawing/2016/ink" xmlns:am3d="http://schemas.microsoft.com/office/drawing/2017/model3d" xmlns:o="urn:schemas-microsoft-com:office:office" xmlns:oel="http://schemas.microsoft.com/office/2019/extlst" xmlns:r="http://schemas.openxmlformats.org/officeDocument/2006/relationships" xmlns:m="http://schemas.openxmlformats.org/officeDocument/2006/math" xmlns:v="urn:schemas-microsoft-com:vml" xmlns:wp14="http://schemas.microsoft.com/office/word/2010/wordprocessingDrawing" xmlns:wp="http://schemas.openxmlformats.org/drawingml/2006/wordprocessingDrawing" xmlns:w10="urn:schemas-microsoft-com:office:word" xmlns:w="http://schemas.openxmlformats.org/wordprocessingml/2006/main" xmlns:w14="http://schemas.microsoft.com/office/word/2010/wordml" xmlns:w15="http://schemas.microsoft.com/office/word/2012/wordml" xmlns:w16cex="http://schemas.microsoft.com/office/word/2018/wordml/cex" xmlns:w16cid="http://schemas.microsoft.com/office/word/2016/wordml/cid" xmlns:w16="http://schemas.microsoft.com/office/word/2018/wordml" xmlns:w16sdtdh="http://schemas.microsoft.com/office/word/2020/wordml/sdtdatahash" xmlns:w16se="http://schemas.microsoft.com/office/word/2015/wordml/symex" xmlns:wpg="http://schemas.microsoft.com/office/word/2010/wordprocessingGroup" xmlns:wpi="http://schemas.microsoft.com/office/word/2010/wordprocessingInk" xmlns:wne="http://schemas.microsoft.com/office/word/2006/wordml" xmlns:wps="http://schemas.microsoft.com/office/word/2010/wordprocessingShape" mc:Ignorable="w14 w15 w16se w16cid w16 w16cex w16sdtdh wp14">
   <w:body>
     <w:p>
       <w:pPr>
@@ -379,6 +379,22 @@
               <w:t>Please make crescendos from beat 1 on all strings. Please make beat 4 of both Vl1B and Vl2B eight notes followed by eight rest.</w:t>
             </w:r>
           </w:p>
+          <w:p>
+            <w:pPr>
+              <w:jc w:val="center"/>
+              <w:rPr>
+                <w:rFonts w:ascii="Times" w:eastAsia="Times" w:hAnsi="Times" w:cs="Times"/>
+                <w:bCs/>
+              </w:rPr>
+            </w:pPr>
+            <w:r>
+              <w:rPr>
+                <w:rFonts w:ascii="Times" w:eastAsia="Times" w:hAnsi="Times" w:cs="Times"/>
+                <w:b/>
+              </w:rPr>
+              <w:t>√</w:t>
+            </w:r>
+          </w:p>
         </w:tc>
       </w:tr>
       <w:tr>
@@ -483,6 +499,22 @@
               <w:t>Please make Vl1B and Vl2B mf and the rest (mf).</w:t>
             </w:r>
           </w:p>
+          <w:p>
+            <w:pPr>
+              <w:jc w:val="center"/>
+              <w:rPr>
+                <w:rFonts w:ascii="Times" w:eastAsia="Times" w:hAnsi="Times" w:cs="Times"/>
+                <w:bCs/>
+              </w:rPr>
+            </w:pPr>
+            <w:r>
+              <w:rPr>
+                <w:rFonts w:ascii="Times" w:eastAsia="Times" w:hAnsi="Times" w:cs="Times"/>
+                <w:b/>
+              </w:rPr>
+              <w:t>√</w:t>
+            </w:r>
+          </w:p>
         </w:tc>
       </w:tr>
       <w:tr>
@@ -587,6 +619,22 @@
               <w:t xml:space="preserve">Yes please, but add mf to downbeat of m16 on Vl1A and Vl2A. Also on m16, please add (mf) to all other strings and add crescendo into m17 to all strings (except bass) </w:t>
             </w:r>
           </w:p>
+          <w:p>
+            <w:pPr>
+              <w:jc w:val="center"/>
+              <w:rPr>
+                <w:rFonts w:ascii="Times" w:eastAsia="Times" w:hAnsi="Times" w:cs="Times"/>
+                <w:bCs/>
+              </w:rPr>
+            </w:pPr>
+            <w:r>
+              <w:rPr>
+                <w:rFonts w:ascii="Times" w:eastAsia="Times" w:hAnsi="Times" w:cs="Times"/>
+                <w:b/>
+              </w:rPr>
+              <w:t>√</w:t>
+            </w:r>
+          </w:p>
         </w:tc>
       </w:tr>
       <w:tr>
@@ -605,12 +653,12 @@
                 <w:bCs/>
               </w:rPr>
             </w:pPr>
-            <w:bookmarkStart w:id="0" w:name="_GoBack"/>
-            <w:r>
-              <w:rPr>
-                <w:rFonts w:ascii="Times" w:eastAsia="Times" w:hAnsi="Times" w:cs="Times"/>
-                <w:bCs/>
-              </w:rPr>
+            <w:r>
+              <w:rPr>
+                <w:rFonts w:ascii="Times" w:eastAsia="Times" w:hAnsi="Times" w:cs="Times"/>
+                <w:bCs/>
+              </w:rPr>
+              <w:lastRenderedPageBreak/>
               <w:t>Woodwinds</w:t>
             </w:r>
           </w:p>
@@ -683,6 +731,13 @@
                 <w:bCs/>
               </w:rPr>
             </w:pPr>
+            <w:r>
+              <w:rPr>
+                <w:rFonts w:ascii="Times" w:eastAsia="Times" w:hAnsi="Times" w:cs="Times"/>
+                <w:b/>
+              </w:rPr>
+              <w:t>√</w:t>
+            </w:r>
           </w:p>
         </w:tc>
       </w:tr>
@@ -707,7 +762,6 @@
                 <w:rFonts w:ascii="Times" w:eastAsia="Times" w:hAnsi="Times" w:cs="Times"/>
                 <w:bCs/>
               </w:rPr>
-              <w:lastRenderedPageBreak/>
               <w:t>Clarinets</w:t>
             </w:r>
           </w:p>
@@ -780,6 +834,22 @@
                 <w:bCs/>
               </w:rPr>
               <w:t>unison for both bars</w:t>
+            </w:r>
+          </w:p>
+          <w:p>
+            <w:pPr>
+              <w:jc w:val="center"/>
+              <w:rPr>
+                <w:rFonts w:ascii="Times" w:eastAsia="Times" w:hAnsi="Times" w:cs="Times"/>
+                <w:bCs/>
+              </w:rPr>
+            </w:pPr>
+            <w:r>
+              <w:rPr>
+                <w:rFonts w:ascii="Times" w:eastAsia="Times" w:hAnsi="Times" w:cs="Times"/>
+                <w:b/>
+              </w:rPr>
+              <w:t>√</w:t>
             </w:r>
           </w:p>
         </w:tc>
@@ -886,6 +956,22 @@
               <w:t>Yes, it should continue, crescendo to f as bassoons, then drop before 36</w:t>
             </w:r>
           </w:p>
+          <w:p>
+            <w:pPr>
+              <w:jc w:val="center"/>
+              <w:rPr>
+                <w:rFonts w:ascii="Times" w:eastAsia="Times" w:hAnsi="Times" w:cs="Times"/>
+                <w:bCs/>
+              </w:rPr>
+            </w:pPr>
+            <w:r>
+              <w:rPr>
+                <w:rFonts w:ascii="Times" w:eastAsia="Times" w:hAnsi="Times" w:cs="Times"/>
+                <w:b/>
+              </w:rPr>
+              <w:t>√</w:t>
+            </w:r>
+          </w:p>
         </w:tc>
       </w:tr>
       <w:tr>
@@ -960,16 +1046,6 @@
           </w:tcPr>
           <w:p>
             <w:pPr>
-              <w:jc w:val="center"/>
-              <w:rPr>
-                <w:rFonts w:ascii="Times" w:eastAsia="Times" w:hAnsi="Times" w:cs="Times"/>
-                <w:bCs/>
-              </w:rPr>
-            </w:pPr>
-          </w:p>
-          <w:p>
-            <w:pPr>
-              <w:jc w:val="center"/>
               <w:rPr>
                 <w:rFonts w:ascii="Times" w:eastAsia="Times" w:hAnsi="Times" w:cs="Times"/>
                 <w:bCs/>
@@ -981,6 +1057,20 @@
                 <w:bCs/>
               </w:rPr>
               <w:t>C</w:t>
+            </w:r>
+            <w:r>
+              <w:rPr>
+                <w:rFonts w:ascii="Times" w:eastAsia="Times" w:hAnsi="Times" w:cs="Times"/>
+                <w:bCs/>
+              </w:rPr>
+              <w:t xml:space="preserve"> </w:t>
+            </w:r>
+            <w:r>
+              <w:rPr>
+                <w:rFonts w:ascii="Times" w:eastAsia="Times" w:hAnsi="Times" w:cs="Times"/>
+                <w:b/>
+              </w:rPr>
+              <w:t>√</w:t>
             </w:r>
           </w:p>
         </w:tc>
@@ -1088,6 +1178,13 @@
                 <w:bCs/>
               </w:rPr>
             </w:pPr>
+            <w:r>
+              <w:rPr>
+                <w:rFonts w:ascii="Times" w:eastAsia="Times" w:hAnsi="Times" w:cs="Times"/>
+                <w:b/>
+              </w:rPr>
+              <w:t>√</w:t>
+            </w:r>
           </w:p>
         </w:tc>
       </w:tr>
@@ -1194,6 +1291,13 @@
                 <w:bCs/>
               </w:rPr>
             </w:pPr>
+            <w:r>
+              <w:rPr>
+                <w:rFonts w:ascii="Times" w:eastAsia="Times" w:hAnsi="Times" w:cs="Times"/>
+                <w:b/>
+              </w:rPr>
+              <w:t>√</w:t>
+            </w:r>
           </w:p>
         </w:tc>
       </w:tr>
@@ -1314,6 +1418,13 @@
                 <w:bCs/>
               </w:rPr>
             </w:pPr>
+            <w:r>
+              <w:rPr>
+                <w:rFonts w:ascii="Times" w:eastAsia="Times" w:hAnsi="Times" w:cs="Times"/>
+                <w:b/>
+              </w:rPr>
+              <w:t>√</w:t>
+            </w:r>
           </w:p>
         </w:tc>
       </w:tr>
@@ -1403,6 +1514,22 @@
               <w:t>Actually, make them all 2 notes, Gb and F</w:t>
             </w:r>
           </w:p>
+          <w:p>
+            <w:pPr>
+              <w:jc w:val="center"/>
+              <w:rPr>
+                <w:rFonts w:ascii="Times" w:eastAsia="Times" w:hAnsi="Times" w:cs="Times"/>
+                <w:bCs/>
+              </w:rPr>
+            </w:pPr>
+            <w:r>
+              <w:rPr>
+                <w:rFonts w:ascii="Times" w:eastAsia="Times" w:hAnsi="Times" w:cs="Times"/>
+                <w:b/>
+              </w:rPr>
+              <w:t>√</w:t>
+            </w:r>
+          </w:p>
         </w:tc>
       </w:tr>
       <w:tr>
@@ -1517,6 +1644,13 @@
                 <w:bCs/>
               </w:rPr>
             </w:pPr>
+            <w:r>
+              <w:rPr>
+                <w:rFonts w:ascii="Times" w:eastAsia="Times" w:hAnsi="Times" w:cs="Times"/>
+                <w:b/>
+              </w:rPr>
+              <w:t>√</w:t>
+            </w:r>
           </w:p>
         </w:tc>
       </w:tr>
@@ -1578,7 +1712,6 @@
           <w:rFonts w:ascii="Times" w:eastAsia="Times" w:hAnsi="Times" w:cs="Times"/>
           <w:b/>
         </w:rPr>
-        <w:lastRenderedPageBreak/>
         <w:t>Orange suggestions</w:t>
       </w:r>
       <w:r>
@@ -1698,6 +1831,13 @@
           <w:rFonts w:ascii="Times" w:eastAsia="Times" w:hAnsi="Times" w:cs="Times"/>
           <w:b/>
         </w:rPr>
+        <w:t xml:space="preserve"> √</w:t>
+      </w:r>
+      <w:r>
+        <w:rPr>
+          <w:rFonts w:ascii="Times" w:eastAsia="Times" w:hAnsi="Times" w:cs="Times"/>
+          <w:b/>
+        </w:rPr>
         <w:br/>
       </w:r>
     </w:p>
@@ -1725,6 +1865,13 @@
           <w:rFonts w:ascii="Times" w:eastAsia="Times" w:hAnsi="Times" w:cs="Times"/>
           <w:b/>
         </w:rPr>
+        <w:t xml:space="preserve"> √</w:t>
+      </w:r>
+      <w:r>
+        <w:rPr>
+          <w:rFonts w:ascii="Times" w:eastAsia="Times" w:hAnsi="Times" w:cs="Times"/>
+          <w:b/>
+        </w:rPr>
         <w:br/>
       </w:r>
     </w:p>
@@ -1768,6 +1915,13 @@
           <w:rFonts w:ascii="Times" w:eastAsia="Times" w:hAnsi="Times" w:cs="Times"/>
           <w:b/>
         </w:rPr>
+        <w:t xml:space="preserve"> √</w:t>
+      </w:r>
+      <w:r>
+        <w:rPr>
+          <w:rFonts w:ascii="Times" w:eastAsia="Times" w:hAnsi="Times" w:cs="Times"/>
+          <w:b/>
+        </w:rPr>
         <w:br/>
       </w:r>
     </w:p>
@@ -1827,6 +1981,13 @@
           <w:rFonts w:ascii="Times" w:eastAsia="Times" w:hAnsi="Times" w:cs="Times"/>
           <w:b/>
         </w:rPr>
+        <w:t xml:space="preserve"> √</w:t>
+      </w:r>
+      <w:r>
+        <w:rPr>
+          <w:rFonts w:ascii="Times" w:eastAsia="Times" w:hAnsi="Times" w:cs="Times"/>
+          <w:b/>
+        </w:rPr>
         <w:br/>
       </w:r>
     </w:p>
@@ -1863,6 +2024,20 @@
           <w:rFonts w:ascii="Times" w:eastAsia="Times" w:hAnsi="Times" w:cs="Times"/>
           <w:b/>
         </w:rPr>
+        <w:t xml:space="preserve"> </w:t>
+      </w:r>
+      <w:r>
+        <w:rPr>
+          <w:rFonts w:ascii="Times" w:eastAsia="Times" w:hAnsi="Times" w:cs="Times"/>
+          <w:b/>
+        </w:rPr>
+        <w:t>√</w:t>
+      </w:r>
+      <w:r>
+        <w:rPr>
+          <w:rFonts w:ascii="Times" w:eastAsia="Times" w:hAnsi="Times" w:cs="Times"/>
+          <w:b/>
+        </w:rPr>
         <w:br/>
       </w:r>
     </w:p>
@@ -1913,6 +2088,20 @@
           <w:rFonts w:ascii="Times" w:eastAsia="Times" w:hAnsi="Times" w:cs="Times"/>
           <w:b/>
         </w:rPr>
+        <w:t xml:space="preserve"> </w:t>
+      </w:r>
+      <w:r>
+        <w:rPr>
+          <w:rFonts w:ascii="Times" w:eastAsia="Times" w:hAnsi="Times" w:cs="Times"/>
+          <w:b/>
+        </w:rPr>
+        <w:t>√</w:t>
+      </w:r>
+      <w:r>
+        <w:rPr>
+          <w:rFonts w:ascii="Times" w:eastAsia="Times" w:hAnsi="Times" w:cs="Times"/>
+          <w:b/>
+        </w:rPr>
         <w:br/>
       </w:r>
     </w:p>
@@ -1979,6 +2168,20 @@
           <w:rFonts w:ascii="Times" w:eastAsia="Times" w:hAnsi="Times" w:cs="Times"/>
           <w:b/>
         </w:rPr>
+        <w:t xml:space="preserve"> </w:t>
+      </w:r>
+      <w:r>
+        <w:rPr>
+          <w:rFonts w:ascii="Times" w:eastAsia="Times" w:hAnsi="Times" w:cs="Times"/>
+          <w:b/>
+        </w:rPr>
+        <w:t>√</w:t>
+      </w:r>
+      <w:r>
+        <w:rPr>
+          <w:rFonts w:ascii="Times" w:eastAsia="Times" w:hAnsi="Times" w:cs="Times"/>
+          <w:b/>
+        </w:rPr>
         <w:br/>
       </w:r>
     </w:p>
@@ -2006,6 +2209,20 @@
           <w:rFonts w:ascii="Times" w:eastAsia="Times" w:hAnsi="Times" w:cs="Times"/>
           <w:b/>
         </w:rPr>
+        <w:t xml:space="preserve"> </w:t>
+      </w:r>
+      <w:r>
+        <w:rPr>
+          <w:rFonts w:ascii="Times" w:eastAsia="Times" w:hAnsi="Times" w:cs="Times"/>
+          <w:b/>
+        </w:rPr>
+        <w:t>√</w:t>
+      </w:r>
+      <w:r>
+        <w:rPr>
+          <w:rFonts w:ascii="Times" w:eastAsia="Times" w:hAnsi="Times" w:cs="Times"/>
+          <w:b/>
+        </w:rPr>
         <w:br/>
       </w:r>
     </w:p>
@@ -2033,6 +2250,13 @@
           <w:rFonts w:ascii="Times" w:eastAsia="Times" w:hAnsi="Times" w:cs="Times"/>
           <w:b/>
         </w:rPr>
+        <w:t xml:space="preserve"> √</w:t>
+      </w:r>
+      <w:r>
+        <w:rPr>
+          <w:rFonts w:ascii="Times" w:eastAsia="Times" w:hAnsi="Times" w:cs="Times"/>
+          <w:b/>
+        </w:rPr>
         <w:br/>
       </w:r>
     </w:p>
@@ -2076,6 +2300,13 @@
           <w:rFonts w:ascii="Times" w:eastAsia="Times" w:hAnsi="Times" w:cs="Times"/>
           <w:b/>
         </w:rPr>
+        <w:t xml:space="preserve"> √</w:t>
+      </w:r>
+      <w:r>
+        <w:rPr>
+          <w:rFonts w:ascii="Times" w:eastAsia="Times" w:hAnsi="Times" w:cs="Times"/>
+          <w:b/>
+        </w:rPr>
         <w:br/>
       </w:r>
     </w:p>
@@ -2107,6 +2338,13 @@
         <w:t>tuplets</w:t>
       </w:r>
       <w:proofErr w:type="spellEnd"/>
+      <w:r>
+        <w:rPr>
+          <w:rFonts w:ascii="Times" w:eastAsia="Times" w:hAnsi="Times" w:cs="Times"/>
+          <w:b/>
+        </w:rPr>
+        <w:t xml:space="preserve"> √</w:t>
+      </w:r>
     </w:p>
     <w:p>
       <w:pPr>
@@ -2136,6 +2374,13 @@
         </w:rPr>
         <w:t>M38 – bass, second note D, please add natural accidental</w:t>
       </w:r>
+      <w:r>
+        <w:rPr>
+          <w:rFonts w:ascii="Times" w:eastAsia="Times" w:hAnsi="Times" w:cs="Times"/>
+          <w:b/>
+        </w:rPr>
+        <w:t xml:space="preserve"> √</w:t>
+      </w:r>
     </w:p>
     <w:p>
       <w:pPr>
@@ -2187,8 +2432,14 @@
         </w:rPr>
         <w:t xml:space="preserve">, add accidentals to </w:t>
       </w:r>
+      <w:r>
+        <w:rPr>
+          <w:rFonts w:ascii="Times" w:eastAsia="Times" w:hAnsi="Times" w:cs="Times"/>
+          <w:b/>
+        </w:rPr>
+        <w:t>√</w:t>
+      </w:r>
     </w:p>
-    <w:bookmarkEnd w:id="0"/>
     <w:sectPr>
       <w:pgSz w:w="11906" w:h="16838"/>
       <w:pgMar w:top="1440" w:right="1440" w:bottom="1440" w:left="1440" w:header="708" w:footer="708" w:gutter="0"/>
@@ -2200,8 +2451,8 @@
 </file>
 
 <file path=word/numbering.xml><?xml version="1.0" encoding="utf-8"?>
-<w:numbering xmlns:wpc="http://schemas.microsoft.com/office/word/2010/wordprocessingCanvas" xmlns:mo="http://schemas.microsoft.com/office/mac/office/2008/main" xmlns:mc="http://schemas.openxmlformats.org/markup-compatibility/2006" xmlns:mv="urn:schemas-microsoft-com:mac:vml" xmlns:o="urn:schemas-microsoft-com:office:office" xmlns:r="http://schemas.openxmlformats.org/officeDocument/2006/relationships" xmlns:m="http://schemas.openxmlformats.org/officeDocument/2006/math" xmlns:v="urn:schemas-microsoft-com:vml" xmlns:wp14="http://schemas.microsoft.com/office/word/2010/wordprocessingDrawing" xmlns:wp="http://schemas.openxmlformats.org/drawingml/2006/wordprocessingDrawing" xmlns:w10="urn:schemas-microsoft-com:office:word" xmlns:w="http://schemas.openxmlformats.org/wordprocessingml/2006/main" xmlns:w14="http://schemas.microsoft.com/office/word/2010/wordml" xmlns:w15="http://schemas.microsoft.com/office/word/2012/wordml" xmlns:wpg="http://schemas.microsoft.com/office/word/2010/wordprocessingGroup" xmlns:wpi="http://schemas.microsoft.com/office/word/2010/wordprocessingInk" xmlns:wne="http://schemas.microsoft.com/office/word/2006/wordml" xmlns:wps="http://schemas.microsoft.com/office/word/2010/wordprocessingShape" mc:Ignorable="w14 w15 wp14">
-  <w:abstractNum w:abstractNumId="0">
+<w:numbering xmlns:wpc="http://schemas.microsoft.com/office/word/2010/wordprocessingCanvas" xmlns:cx="http://schemas.microsoft.com/office/drawing/2014/chartex" xmlns:cx1="http://schemas.microsoft.com/office/drawing/2015/9/8/chartex" xmlns:cx2="http://schemas.microsoft.com/office/drawing/2015/10/21/chartex" xmlns:cx3="http://schemas.microsoft.com/office/drawing/2016/5/9/chartex" xmlns:cx4="http://schemas.microsoft.com/office/drawing/2016/5/10/chartex" xmlns:cx5="http://schemas.microsoft.com/office/drawing/2016/5/11/chartex" xmlns:cx6="http://schemas.microsoft.com/office/drawing/2016/5/12/chartex" xmlns:cx7="http://schemas.microsoft.com/office/drawing/2016/5/13/chartex" xmlns:cx8="http://schemas.microsoft.com/office/drawing/2016/5/14/chartex" xmlns:mc="http://schemas.openxmlformats.org/markup-compatibility/2006" xmlns:aink="http://schemas.microsoft.com/office/drawing/2016/ink" xmlns:am3d="http://schemas.microsoft.com/office/drawing/2017/model3d" xmlns:o="urn:schemas-microsoft-com:office:office" xmlns:oel="http://schemas.microsoft.com/office/2019/extlst" xmlns:r="http://schemas.openxmlformats.org/officeDocument/2006/relationships" xmlns:m="http://schemas.openxmlformats.org/officeDocument/2006/math" xmlns:v="urn:schemas-microsoft-com:vml" xmlns:wp14="http://schemas.microsoft.com/office/word/2010/wordprocessingDrawing" xmlns:wp="http://schemas.openxmlformats.org/drawingml/2006/wordprocessingDrawing" xmlns:w10="urn:schemas-microsoft-com:office:word" xmlns:w="http://schemas.openxmlformats.org/wordprocessingml/2006/main" xmlns:w14="http://schemas.microsoft.com/office/word/2010/wordml" xmlns:w15="http://schemas.microsoft.com/office/word/2012/wordml" xmlns:w16cex="http://schemas.microsoft.com/office/word/2018/wordml/cex" xmlns:w16cid="http://schemas.microsoft.com/office/word/2016/wordml/cid" xmlns:w16="http://schemas.microsoft.com/office/word/2018/wordml" xmlns:w16sdtdh="http://schemas.microsoft.com/office/word/2020/wordml/sdtdatahash" xmlns:w16se="http://schemas.microsoft.com/office/word/2015/wordml/symex" xmlns:wpg="http://schemas.microsoft.com/office/word/2010/wordprocessingGroup" xmlns:wpi="http://schemas.microsoft.com/office/word/2010/wordprocessingInk" xmlns:wne="http://schemas.microsoft.com/office/word/2006/wordml" xmlns:wps="http://schemas.microsoft.com/office/word/2010/wordprocessingShape" mc:Ignorable="w14 w15 w16se w16cid w16 w16cex w16sdtdh wp14">
+  <w:abstractNum w:abstractNumId="0" w15:restartNumberingAfterBreak="0">
     <w:nsid w:val="09A66459"/>
     <w:multiLevelType w:val="hybridMultilevel"/>
     <w:tmpl w:val="4860F7FE"/>
@@ -2290,7 +2541,7 @@
       </w:pPr>
     </w:lvl>
   </w:abstractNum>
-  <w:abstractNum w:abstractNumId="1">
+  <w:abstractNum w:abstractNumId="1" w15:restartNumberingAfterBreak="0">
     <w:nsid w:val="1F5E0E2E"/>
     <w:multiLevelType w:val="hybridMultilevel"/>
     <w:tmpl w:val="E18AF45E"/>
@@ -2379,7 +2630,7 @@
       </w:pPr>
     </w:lvl>
   </w:abstractNum>
-  <w:abstractNum w:abstractNumId="2">
+  <w:abstractNum w:abstractNumId="2" w15:restartNumberingAfterBreak="0">
     <w:nsid w:val="3901232A"/>
     <w:multiLevelType w:val="hybridMultilevel"/>
     <w:tmpl w:val="8B10654C"/>
@@ -2492,20 +2743,20 @@
       </w:rPr>
     </w:lvl>
   </w:abstractNum>
-  <w:num w:numId="1">
+  <w:num w:numId="1" w16cid:durableId="1933202520">
     <w:abstractNumId w:val="0"/>
   </w:num>
-  <w:num w:numId="2">
+  <w:num w:numId="2" w16cid:durableId="544606274">
     <w:abstractNumId w:val="1"/>
   </w:num>
-  <w:num w:numId="3">
+  <w:num w:numId="3" w16cid:durableId="1727676246">
     <w:abstractNumId w:val="2"/>
   </w:num>
 </w:numbering>
 </file>
 
 <file path=word/styles.xml><?xml version="1.0" encoding="utf-8"?>
-<w:styles xmlns:mc="http://schemas.openxmlformats.org/markup-compatibility/2006" xmlns:r="http://schemas.openxmlformats.org/officeDocument/2006/relationships" xmlns:w="http://schemas.openxmlformats.org/wordprocessingml/2006/main" xmlns:w14="http://schemas.microsoft.com/office/word/2010/wordml" xmlns:w15="http://schemas.microsoft.com/office/word/2012/wordml" mc:Ignorable="w14 w15">
+<w:styles xmlns:mc="http://schemas.openxmlformats.org/markup-compatibility/2006" xmlns:r="http://schemas.openxmlformats.org/officeDocument/2006/relationships" xmlns:w="http://schemas.openxmlformats.org/wordprocessingml/2006/main" xmlns:w14="http://schemas.microsoft.com/office/word/2010/wordml" xmlns:w15="http://schemas.microsoft.com/office/word/2012/wordml" xmlns:w16cex="http://schemas.microsoft.com/office/word/2018/wordml/cex" xmlns:w16cid="http://schemas.microsoft.com/office/word/2016/wordml/cid" xmlns:w16="http://schemas.microsoft.com/office/word/2018/wordml" xmlns:w16sdtdh="http://schemas.microsoft.com/office/word/2020/wordml/sdtdatahash" xmlns:w16se="http://schemas.microsoft.com/office/word/2015/wordml/symex" mc:Ignorable="w14 w15 w16se w16cid w16 w16cex w16sdtdh">
   <w:docDefaults>
     <w:rPrDefault>
       <w:rPr>
@@ -2517,7 +2768,7 @@
     </w:rPrDefault>
     <w:pPrDefault/>
   </w:docDefaults>
-  <w:latentStyles w:defLockedState="0" w:defUIPriority="99" w:defSemiHidden="0" w:defUnhideWhenUsed="0" w:defQFormat="0" w:count="382">
+  <w:latentStyles w:defLockedState="0" w:defUIPriority="99" w:defSemiHidden="0" w:defUnhideWhenUsed="0" w:defQFormat="0" w:count="376">
     <w:lsdException w:name="Normal" w:uiPriority="0" w:qFormat="1"/>
     <w:lsdException w:name="heading 1" w:uiPriority="9" w:qFormat="1"/>
     <w:lsdException w:name="heading 2" w:semiHidden="1" w:uiPriority="9" w:unhideWhenUsed="1" w:qFormat="1"/>
@@ -3062,7 +3313,6 @@
     <w:uiPriority w:val="39"/>
     <w:rsid w:val="00990491"/>
     <w:tblPr>
-      <w:tblInd w:w="0" w:type="dxa"/>
       <w:tblBorders>
         <w:top w:val="single" w:sz="4" w:space="0" w:color="auto"/>
         <w:left w:val="single" w:sz="4" w:space="0" w:color="auto"/>
@@ -3071,12 +3321,6 @@
         <w:insideH w:val="single" w:sz="4" w:space="0" w:color="auto"/>
         <w:insideV w:val="single" w:sz="4" w:space="0" w:color="auto"/>
       </w:tblBorders>
-      <w:tblCellMar>
-        <w:top w:w="0" w:type="dxa"/>
-        <w:left w:w="108" w:type="dxa"/>
-        <w:bottom w:w="0" w:type="dxa"/>
-        <w:right w:w="108" w:type="dxa"/>
-      </w:tblCellMar>
     </w:tblPr>
   </w:style>
   <w:style w:type="paragraph" w:styleId="Subtitle">
@@ -3103,13 +3347,6 @@
     <w:tblPr>
       <w:tblStyleRowBandSize w:val="1"/>
       <w:tblStyleColBandSize w:val="1"/>
-      <w:tblInd w:w="0" w:type="dxa"/>
-      <w:tblCellMar>
-        <w:top w:w="0" w:type="dxa"/>
-        <w:left w:w="108" w:type="dxa"/>
-        <w:bottom w:w="0" w:type="dxa"/>
-        <w:right w:w="108" w:type="dxa"/>
-      </w:tblCellMar>
     </w:tblPr>
   </w:style>
   <w:style w:type="paragraph" w:styleId="ListParagraph">

</xml_diff>